<commit_message>
Added details of deployment with heroku to project writeup.docx
</commit_message>
<xml_diff>
--- a/Project writeup.docx
+++ b/Project writeup.docx
@@ -31,7 +31,7 @@
         </w:rPr>
         <w:t xml:space="preserve">reference: </w:t>
       </w:r>
-      <w:hyperlink r:id="rId6" w:history="1">
+      <w:hyperlink r:id="rId7" w:history="1">
         <w:r>
           <w:rPr>
             <w:rStyle w:val="Hyperlink"/>
@@ -49,7 +49,7 @@
           <w:right w:val="single" w:sz="4" w:space="4" w:color="auto"/>
         </w:pBdr>
       </w:pPr>
-      <w:hyperlink r:id="rId7" w:history="1">
+      <w:hyperlink r:id="rId8" w:history="1">
         <w:r>
           <w:rPr>
             <w:rStyle w:val="Hyperlink"/>
@@ -80,7 +80,7 @@
       <w:r>
         <w:t xml:space="preserve"> </w:t>
       </w:r>
-      <w:hyperlink r:id="rId8" w:history="1">
+      <w:hyperlink r:id="rId9" w:history="1">
         <w:r>
           <w:rPr>
             <w:rStyle w:val="Hyperlink"/>
@@ -322,23 +322,7 @@
           <w:sz w:val="18"/>
           <w:szCs w:val="18"/>
         </w:rPr>
-        <w:t xml:space="preserve"> 1 file changed, 0 </w:t>
-      </w:r>
-      <w:proofErr w:type="gramStart"/>
-      <w:r>
-        <w:rPr>
-          <w:sz w:val="18"/>
-          <w:szCs w:val="18"/>
-        </w:rPr>
-        <w:t>insertions(</w:t>
-      </w:r>
-      <w:proofErr w:type="gramEnd"/>
-      <w:r>
-        <w:rPr>
-          <w:sz w:val="18"/>
-          <w:szCs w:val="18"/>
-        </w:rPr>
-        <w:t>+), 0 deletions(-)</w:t>
+        <w:t xml:space="preserve"> 1 file changed, 0 insertions(+), 0 deletions(-)</w:t>
       </w:r>
     </w:p>
     <w:p>
@@ -393,7 +377,6 @@
         <w:t xml:space="preserve">git remote add origin </w:t>
       </w:r>
       <w:proofErr w:type="spellStart"/>
-      <w:proofErr w:type="gramStart"/>
       <w:r>
         <w:rPr>
           <w:sz w:val="18"/>
@@ -411,7 +394,6 @@
         </w:rPr>
         <w:t>/mandatory-backend1-chat.git</w:t>
       </w:r>
-      <w:proofErr w:type="gramEnd"/>
     </w:p>
     <w:p>
       <w:pPr>
@@ -619,7 +601,6 @@
         <w:t xml:space="preserve">To </w:t>
       </w:r>
       <w:proofErr w:type="spellStart"/>
-      <w:proofErr w:type="gramStart"/>
       <w:r>
         <w:rPr>
           <w:sz w:val="18"/>
@@ -635,7 +616,6 @@
         </w:rPr>
         <w:t>/mandatory-backend1-chat.git</w:t>
       </w:r>
-      <w:proofErr w:type="gramEnd"/>
     </w:p>
     <w:p>
       <w:pPr>
@@ -656,23 +636,7 @@
           <w:sz w:val="18"/>
           <w:szCs w:val="18"/>
         </w:rPr>
-        <w:t xml:space="preserve"> * [new </w:t>
-      </w:r>
-      <w:proofErr w:type="gramStart"/>
-      <w:r>
-        <w:rPr>
-          <w:sz w:val="18"/>
-          <w:szCs w:val="18"/>
-        </w:rPr>
-        <w:t xml:space="preserve">branch]   </w:t>
-      </w:r>
-      <w:proofErr w:type="gramEnd"/>
-      <w:r>
-        <w:rPr>
-          <w:sz w:val="18"/>
-          <w:szCs w:val="18"/>
-        </w:rPr>
-        <w:t xml:space="preserve">   master -&gt; master</w:t>
+        <w:t xml:space="preserve"> * [new branch]      master -&gt; master</w:t>
       </w:r>
     </w:p>
     <w:p>
@@ -732,12 +696,10 @@
         <w:t xml:space="preserve">Create </w:t>
       </w:r>
       <w:proofErr w:type="spellStart"/>
-      <w:proofErr w:type="gramStart"/>
       <w:r>
         <w:t>package.json</w:t>
       </w:r>
       <w:proofErr w:type="spellEnd"/>
-      <w:proofErr w:type="gramEnd"/>
       <w:r>
         <w:t xml:space="preserve"> and install express, </w:t>
       </w:r>
@@ -857,23 +819,7 @@
           <w:sz w:val="18"/>
           <w:szCs w:val="18"/>
         </w:rPr>
-        <w:t xml:space="preserve">It only covers the most common </w:t>
-      </w:r>
-      <w:proofErr w:type="gramStart"/>
-      <w:r>
-        <w:rPr>
-          <w:sz w:val="18"/>
-          <w:szCs w:val="18"/>
-        </w:rPr>
-        <w:t>items, and</w:t>
-      </w:r>
-      <w:proofErr w:type="gramEnd"/>
-      <w:r>
-        <w:rPr>
-          <w:sz w:val="18"/>
-          <w:szCs w:val="18"/>
-        </w:rPr>
-        <w:t xml:space="preserve"> tries to guess sensible defaults.</w:t>
+        <w:t>It only covers the most common items, and tries to guess sensible defaults.</w:t>
       </w:r>
     </w:p>
     <w:p>
@@ -1961,7 +1907,6 @@
         <w:t xml:space="preserve"> as package-</w:t>
       </w:r>
       <w:proofErr w:type="spellStart"/>
-      <w:proofErr w:type="gramStart"/>
       <w:r>
         <w:rPr>
           <w:sz w:val="18"/>
@@ -1970,7 +1915,6 @@
         <w:t>lock.json</w:t>
       </w:r>
       <w:proofErr w:type="spellEnd"/>
-      <w:proofErr w:type="gramEnd"/>
       <w:r>
         <w:rPr>
           <w:sz w:val="18"/>
@@ -2824,19 +2768,29 @@
           <w:sz w:val="21"/>
           <w:szCs w:val="21"/>
         </w:rPr>
-        <w:t xml:space="preserve"> </w:t>
-      </w:r>
-      <w:proofErr w:type="gramStart"/>
-      <w:r>
+        <w:t xml:space="preserve"> express();</w:t>
+      </w:r>
+    </w:p>
+    <w:p>
+      <w:pPr>
+        <w:shd w:val="clear" w:color="auto" w:fill="0E1419"/>
+        <w:spacing w:after="0" w:line="285" w:lineRule="atLeast"/>
         <w:rPr>
           <w:rFonts w:ascii="Consolas" w:eastAsia="Times New Roman" w:hAnsi="Consolas" w:cs="Times New Roman"/>
           <w:color w:val="F8F8F2"/>
           <w:sz w:val="21"/>
           <w:szCs w:val="21"/>
         </w:rPr>
-        <w:t>express(</w:t>
-      </w:r>
-      <w:proofErr w:type="gramEnd"/>
+      </w:pPr>
+      <w:r>
+        <w:rPr>
+          <w:rFonts w:ascii="Consolas" w:eastAsia="Times New Roman" w:hAnsi="Consolas" w:cs="Times New Roman"/>
+          <w:color w:val="FF79C6"/>
+          <w:sz w:val="21"/>
+          <w:szCs w:val="21"/>
+        </w:rPr>
+        <w:t>const</w:t>
+      </w:r>
       <w:r>
         <w:rPr>
           <w:rFonts w:ascii="Consolas" w:eastAsia="Times New Roman" w:hAnsi="Consolas" w:cs="Times New Roman"/>
@@ -2844,20 +2798,78 @@
           <w:sz w:val="21"/>
           <w:szCs w:val="21"/>
         </w:rPr>
-        <w:t>);</w:t>
-      </w:r>
-    </w:p>
-    <w:p>
-      <w:pPr>
-        <w:shd w:val="clear" w:color="auto" w:fill="0E1419"/>
-        <w:spacing w:after="0" w:line="285" w:lineRule="atLeast"/>
+        <w:t xml:space="preserve"> port </w:t>
+      </w:r>
+      <w:r>
+        <w:rPr>
+          <w:rFonts w:ascii="Consolas" w:eastAsia="Times New Roman" w:hAnsi="Consolas" w:cs="Times New Roman"/>
+          <w:color w:val="FF79C6"/>
+          <w:sz w:val="21"/>
+          <w:szCs w:val="21"/>
+        </w:rPr>
+        <w:t>=</w:t>
+      </w:r>
+      <w:r>
         <w:rPr>
           <w:rFonts w:ascii="Consolas" w:eastAsia="Times New Roman" w:hAnsi="Consolas" w:cs="Times New Roman"/>
           <w:color w:val="F8F8F2"/>
           <w:sz w:val="21"/>
           <w:szCs w:val="21"/>
         </w:rPr>
-      </w:pPr>
+        <w:t xml:space="preserve"> </w:t>
+      </w:r>
+      <w:r>
+        <w:rPr>
+          <w:rFonts w:ascii="Consolas" w:eastAsia="Times New Roman" w:hAnsi="Consolas" w:cs="Times New Roman"/>
+          <w:color w:val="FFB86C"/>
+          <w:sz w:val="21"/>
+          <w:szCs w:val="21"/>
+        </w:rPr>
+        <w:t>8000</w:t>
+      </w:r>
+      <w:r>
+        <w:rPr>
+          <w:rFonts w:ascii="Consolas" w:eastAsia="Times New Roman" w:hAnsi="Consolas" w:cs="Times New Roman"/>
+          <w:color w:val="F8F8F2"/>
+          <w:sz w:val="21"/>
+          <w:szCs w:val="21"/>
+        </w:rPr>
+        <w:t>;</w:t>
+      </w:r>
+    </w:p>
+    <w:p>
+      <w:pPr>
+        <w:shd w:val="clear" w:color="auto" w:fill="0E1419"/>
+        <w:spacing w:after="0" w:line="285" w:lineRule="atLeast"/>
+        <w:rPr>
+          <w:rFonts w:ascii="Consolas" w:eastAsia="Times New Roman" w:hAnsi="Consolas" w:cs="Times New Roman"/>
+          <w:color w:val="F8F8F2"/>
+          <w:sz w:val="21"/>
+          <w:szCs w:val="21"/>
+        </w:rPr>
+      </w:pPr>
+    </w:p>
+    <w:p>
+      <w:pPr>
+        <w:shd w:val="clear" w:color="auto" w:fill="0E1419"/>
+        <w:spacing w:after="0" w:line="285" w:lineRule="atLeast"/>
+        <w:rPr>
+          <w:rFonts w:ascii="Consolas" w:eastAsia="Times New Roman" w:hAnsi="Consolas" w:cs="Times New Roman"/>
+          <w:color w:val="F8F8F2"/>
+          <w:sz w:val="21"/>
+          <w:szCs w:val="21"/>
+        </w:rPr>
+      </w:pPr>
+      <w:proofErr w:type="spellStart"/>
+      <w:r>
+        <w:rPr>
+          <w:rFonts w:ascii="Consolas" w:eastAsia="Times New Roman" w:hAnsi="Consolas" w:cs="Times New Roman"/>
+          <w:color w:val="F8F8F2"/>
+          <w:sz w:val="21"/>
+          <w:szCs w:val="21"/>
+        </w:rPr>
+        <w:t>app</w:t>
+      </w:r>
       <w:r>
         <w:rPr>
           <w:rFonts w:ascii="Consolas" w:eastAsia="Times New Roman" w:hAnsi="Consolas" w:cs="Times New Roman"/>
@@ -2865,7 +2877,7 @@
           <w:sz w:val="21"/>
           <w:szCs w:val="21"/>
         </w:rPr>
-        <w:t>const</w:t>
+        <w:t>.</w:t>
       </w:r>
       <w:r>
         <w:rPr>
@@ -2874,7 +2886,71 @@
           <w:sz w:val="21"/>
           <w:szCs w:val="21"/>
         </w:rPr>
-        <w:t xml:space="preserve"> port </w:t>
+        <w:t>get</w:t>
+      </w:r>
+      <w:proofErr w:type="spellEnd"/>
+      <w:r>
+        <w:rPr>
+          <w:rFonts w:ascii="Consolas" w:eastAsia="Times New Roman" w:hAnsi="Consolas" w:cs="Times New Roman"/>
+          <w:color w:val="F8F8F2"/>
+          <w:sz w:val="21"/>
+          <w:szCs w:val="21"/>
+        </w:rPr>
+        <w:t>(</w:t>
+      </w:r>
+      <w:r>
+        <w:rPr>
+          <w:rFonts w:ascii="Consolas" w:eastAsia="Times New Roman" w:hAnsi="Consolas" w:cs="Times New Roman"/>
+          <w:color w:val="F1FA8C"/>
+          <w:sz w:val="21"/>
+          <w:szCs w:val="21"/>
+        </w:rPr>
+        <w:t>'/'</w:t>
+      </w:r>
+      <w:r>
+        <w:rPr>
+          <w:rFonts w:ascii="Consolas" w:eastAsia="Times New Roman" w:hAnsi="Consolas" w:cs="Times New Roman"/>
+          <w:color w:val="F8F8F2"/>
+          <w:sz w:val="21"/>
+          <w:szCs w:val="21"/>
+        </w:rPr>
+        <w:t>, (</w:t>
+      </w:r>
+      <w:r>
+        <w:rPr>
+          <w:rFonts w:ascii="Consolas" w:eastAsia="Times New Roman" w:hAnsi="Consolas" w:cs="Times New Roman"/>
+          <w:color w:val="FFB86C"/>
+          <w:sz w:val="21"/>
+          <w:szCs w:val="21"/>
+        </w:rPr>
+        <w:t>req</w:t>
+      </w:r>
+      <w:r>
+        <w:rPr>
+          <w:rFonts w:ascii="Consolas" w:eastAsia="Times New Roman" w:hAnsi="Consolas" w:cs="Times New Roman"/>
+          <w:color w:val="F8F8F2"/>
+          <w:sz w:val="21"/>
+          <w:szCs w:val="21"/>
+        </w:rPr>
+        <w:t xml:space="preserve">, </w:t>
+      </w:r>
+      <w:r>
+        <w:rPr>
+          <w:rFonts w:ascii="Consolas" w:eastAsia="Times New Roman" w:hAnsi="Consolas" w:cs="Times New Roman"/>
+          <w:color w:val="FFB86C"/>
+          <w:sz w:val="21"/>
+          <w:szCs w:val="21"/>
+        </w:rPr>
+        <w:t>res</w:t>
+      </w:r>
+      <w:r>
+        <w:rPr>
+          <w:rFonts w:ascii="Consolas" w:eastAsia="Times New Roman" w:hAnsi="Consolas" w:cs="Times New Roman"/>
+          <w:color w:val="F8F8F2"/>
+          <w:sz w:val="21"/>
+          <w:szCs w:val="21"/>
+        </w:rPr>
+        <w:t xml:space="preserve">) </w:t>
       </w:r>
       <w:r>
         <w:rPr>
@@ -2883,7 +2959,7 @@
           <w:sz w:val="21"/>
           <w:szCs w:val="21"/>
         </w:rPr>
-        <w:t>=</w:t>
+        <w:t>=&gt;</w:t>
       </w:r>
       <w:r>
         <w:rPr>
@@ -2892,52 +2968,48 @@
           <w:sz w:val="21"/>
           <w:szCs w:val="21"/>
         </w:rPr>
-        <w:t xml:space="preserve"> </w:t>
-      </w:r>
-      <w:r>
-        <w:rPr>
-          <w:rFonts w:ascii="Consolas" w:eastAsia="Times New Roman" w:hAnsi="Consolas" w:cs="Times New Roman"/>
-          <w:color w:val="FFB86C"/>
-          <w:sz w:val="21"/>
-          <w:szCs w:val="21"/>
-        </w:rPr>
-        <w:t>8000</w:t>
-      </w:r>
-      <w:r>
+        <w:t xml:space="preserve"> {</w:t>
+      </w:r>
+    </w:p>
+    <w:p>
+      <w:pPr>
+        <w:shd w:val="clear" w:color="auto" w:fill="0E1419"/>
+        <w:spacing w:after="0" w:line="285" w:lineRule="atLeast"/>
         <w:rPr>
           <w:rFonts w:ascii="Consolas" w:eastAsia="Times New Roman" w:hAnsi="Consolas" w:cs="Times New Roman"/>
           <w:color w:val="F8F8F2"/>
           <w:sz w:val="21"/>
           <w:szCs w:val="21"/>
         </w:rPr>
-        <w:t>;</w:t>
-      </w:r>
-    </w:p>
-    <w:p>
-      <w:pPr>
-        <w:shd w:val="clear" w:color="auto" w:fill="0E1419"/>
-        <w:spacing w:after="0" w:line="285" w:lineRule="atLeast"/>
+      </w:pPr>
+      <w:r>
         <w:rPr>
           <w:rFonts w:ascii="Consolas" w:eastAsia="Times New Roman" w:hAnsi="Consolas" w:cs="Times New Roman"/>
           <w:color w:val="F8F8F2"/>
           <w:sz w:val="21"/>
           <w:szCs w:val="21"/>
         </w:rPr>
-      </w:pPr>
-    </w:p>
-    <w:p>
-      <w:pPr>
-        <w:shd w:val="clear" w:color="auto" w:fill="0E1419"/>
-        <w:spacing w:after="0" w:line="285" w:lineRule="atLeast"/>
+        <w:t xml:space="preserve">    </w:t>
+      </w:r>
+      <w:proofErr w:type="spellStart"/>
+      <w:r>
         <w:rPr>
           <w:rFonts w:ascii="Consolas" w:eastAsia="Times New Roman" w:hAnsi="Consolas" w:cs="Times New Roman"/>
           <w:color w:val="F8F8F2"/>
           <w:sz w:val="21"/>
           <w:szCs w:val="21"/>
         </w:rPr>
-      </w:pPr>
-      <w:proofErr w:type="spellStart"/>
-      <w:proofErr w:type="gramStart"/>
+        <w:t>res</w:t>
+      </w:r>
+      <w:r>
+        <w:rPr>
+          <w:rFonts w:ascii="Consolas" w:eastAsia="Times New Roman" w:hAnsi="Consolas" w:cs="Times New Roman"/>
+          <w:color w:val="FF79C6"/>
+          <w:sz w:val="21"/>
+          <w:szCs w:val="21"/>
+        </w:rPr>
+        <w:t>.</w:t>
+      </w:r>
       <w:r>
         <w:rPr>
           <w:rFonts w:ascii="Consolas" w:eastAsia="Times New Roman" w:hAnsi="Consolas" w:cs="Times New Roman"/>
@@ -2945,6 +3017,89 @@
           <w:sz w:val="21"/>
           <w:szCs w:val="21"/>
         </w:rPr>
+        <w:t>send</w:t>
+      </w:r>
+      <w:proofErr w:type="spellEnd"/>
+      <w:r>
+        <w:rPr>
+          <w:rFonts w:ascii="Consolas" w:eastAsia="Times New Roman" w:hAnsi="Consolas" w:cs="Times New Roman"/>
+          <w:color w:val="F8F8F2"/>
+          <w:sz w:val="21"/>
+          <w:szCs w:val="21"/>
+        </w:rPr>
+        <w:t>(</w:t>
+      </w:r>
+      <w:r>
+        <w:rPr>
+          <w:rFonts w:ascii="Consolas" w:eastAsia="Times New Roman" w:hAnsi="Consolas" w:cs="Times New Roman"/>
+          <w:color w:val="F1FA8C"/>
+          <w:sz w:val="21"/>
+          <w:szCs w:val="21"/>
+        </w:rPr>
+        <w:t>"Hello from home page"</w:t>
+      </w:r>
+      <w:r>
+        <w:rPr>
+          <w:rFonts w:ascii="Consolas" w:eastAsia="Times New Roman" w:hAnsi="Consolas" w:cs="Times New Roman"/>
+          <w:color w:val="F8F8F2"/>
+          <w:sz w:val="21"/>
+          <w:szCs w:val="21"/>
+        </w:rPr>
+        <w:t>);</w:t>
+      </w:r>
+    </w:p>
+    <w:p>
+      <w:pPr>
+        <w:shd w:val="clear" w:color="auto" w:fill="0E1419"/>
+        <w:spacing w:after="0" w:line="285" w:lineRule="atLeast"/>
+        <w:rPr>
+          <w:rFonts w:ascii="Consolas" w:eastAsia="Times New Roman" w:hAnsi="Consolas" w:cs="Times New Roman"/>
+          <w:color w:val="F8F8F2"/>
+          <w:sz w:val="21"/>
+          <w:szCs w:val="21"/>
+        </w:rPr>
+      </w:pPr>
+      <w:r>
+        <w:rPr>
+          <w:rFonts w:ascii="Consolas" w:eastAsia="Times New Roman" w:hAnsi="Consolas" w:cs="Times New Roman"/>
+          <w:color w:val="F8F8F2"/>
+          <w:sz w:val="21"/>
+          <w:szCs w:val="21"/>
+        </w:rPr>
+        <w:t>});</w:t>
+      </w:r>
+    </w:p>
+    <w:p>
+      <w:pPr>
+        <w:shd w:val="clear" w:color="auto" w:fill="0E1419"/>
+        <w:spacing w:after="0" w:line="285" w:lineRule="atLeast"/>
+        <w:rPr>
+          <w:rFonts w:ascii="Consolas" w:eastAsia="Times New Roman" w:hAnsi="Consolas" w:cs="Times New Roman"/>
+          <w:color w:val="F8F8F2"/>
+          <w:sz w:val="21"/>
+          <w:szCs w:val="21"/>
+        </w:rPr>
+      </w:pPr>
+    </w:p>
+    <w:p>
+      <w:pPr>
+        <w:shd w:val="clear" w:color="auto" w:fill="0E1419"/>
+        <w:spacing w:after="0" w:line="285" w:lineRule="atLeast"/>
+        <w:rPr>
+          <w:rFonts w:ascii="Consolas" w:eastAsia="Times New Roman" w:hAnsi="Consolas" w:cs="Times New Roman"/>
+          <w:color w:val="F8F8F2"/>
+          <w:sz w:val="21"/>
+          <w:szCs w:val="21"/>
+        </w:rPr>
+      </w:pPr>
+      <w:proofErr w:type="spellStart"/>
+      <w:r>
+        <w:rPr>
+          <w:rFonts w:ascii="Consolas" w:eastAsia="Times New Roman" w:hAnsi="Consolas" w:cs="Times New Roman"/>
+          <w:color w:val="F8F8F2"/>
+          <w:sz w:val="21"/>
+          <w:szCs w:val="21"/>
+        </w:rPr>
         <w:t>app</w:t>
       </w:r>
       <w:r>
@@ -2963,7 +3118,7 @@
           <w:sz w:val="21"/>
           <w:szCs w:val="21"/>
         </w:rPr>
-        <w:t>get</w:t>
+        <w:t>listen</w:t>
       </w:r>
       <w:proofErr w:type="spellEnd"/>
       <w:r>
@@ -2973,9 +3128,53 @@
           <w:sz w:val="21"/>
           <w:szCs w:val="21"/>
         </w:rPr>
-        <w:t>(</w:t>
-      </w:r>
-      <w:proofErr w:type="gramEnd"/>
+        <w:t xml:space="preserve">(port, () </w:t>
+      </w:r>
+      <w:r>
+        <w:rPr>
+          <w:rFonts w:ascii="Consolas" w:eastAsia="Times New Roman" w:hAnsi="Consolas" w:cs="Times New Roman"/>
+          <w:color w:val="FF79C6"/>
+          <w:sz w:val="21"/>
+          <w:szCs w:val="21"/>
+        </w:rPr>
+        <w:t>=&gt;</w:t>
+      </w:r>
+      <w:r>
+        <w:rPr>
+          <w:rFonts w:ascii="Consolas" w:eastAsia="Times New Roman" w:hAnsi="Consolas" w:cs="Times New Roman"/>
+          <w:color w:val="F8F8F2"/>
+          <w:sz w:val="21"/>
+          <w:szCs w:val="21"/>
+        </w:rPr>
+        <w:t xml:space="preserve"> console</w:t>
+      </w:r>
+      <w:r>
+        <w:rPr>
+          <w:rFonts w:ascii="Consolas" w:eastAsia="Times New Roman" w:hAnsi="Consolas" w:cs="Times New Roman"/>
+          <w:color w:val="FF79C6"/>
+          <w:sz w:val="21"/>
+          <w:szCs w:val="21"/>
+        </w:rPr>
+        <w:t>.</w:t>
+      </w:r>
+      <w:r>
+        <w:rPr>
+          <w:rFonts w:ascii="Consolas" w:eastAsia="Times New Roman" w:hAnsi="Consolas" w:cs="Times New Roman"/>
+          <w:color w:val="F8F8F2"/>
+          <w:sz w:val="21"/>
+          <w:szCs w:val="21"/>
+        </w:rPr>
+        <w:t>log(</w:t>
+      </w:r>
+      <w:r>
+        <w:rPr>
+          <w:rFonts w:ascii="Consolas" w:eastAsia="Times New Roman" w:hAnsi="Consolas" w:cs="Times New Roman"/>
+          <w:color w:val="FF79C6"/>
+          <w:sz w:val="21"/>
+          <w:szCs w:val="21"/>
+        </w:rPr>
+        <w:t>`</w:t>
+      </w:r>
       <w:r>
         <w:rPr>
           <w:rFonts w:ascii="Consolas" w:eastAsia="Times New Roman" w:hAnsi="Consolas" w:cs="Times New Roman"/>
@@ -2983,7 +3182,16 @@
           <w:sz w:val="21"/>
           <w:szCs w:val="21"/>
         </w:rPr>
-        <w:t>'/'</w:t>
+        <w:t xml:space="preserve">Example app listening on port </w:t>
+      </w:r>
+      <w:r>
+        <w:rPr>
+          <w:rFonts w:ascii="Consolas" w:eastAsia="Times New Roman" w:hAnsi="Consolas" w:cs="Times New Roman"/>
+          <w:color w:val="FF79C6"/>
+          <w:sz w:val="21"/>
+          <w:szCs w:val="21"/>
+        </w:rPr>
+        <w:t>${</w:t>
       </w:r>
       <w:r>
         <w:rPr>
@@ -2992,16 +3200,34 @@
           <w:sz w:val="21"/>
           <w:szCs w:val="21"/>
         </w:rPr>
-        <w:t>, (</w:t>
+        <w:t>port</w:t>
       </w:r>
       <w:r>
         <w:rPr>
           <w:rFonts w:ascii="Consolas" w:eastAsia="Times New Roman" w:hAnsi="Consolas" w:cs="Times New Roman"/>
-          <w:color w:val="FFB86C"/>
+          <w:color w:val="FF79C6"/>
           <w:sz w:val="21"/>
           <w:szCs w:val="21"/>
         </w:rPr>
-        <w:t>req</w:t>
+        <w:t>}</w:t>
+      </w:r>
+      <w:r>
+        <w:rPr>
+          <w:rFonts w:ascii="Consolas" w:eastAsia="Times New Roman" w:hAnsi="Consolas" w:cs="Times New Roman"/>
+          <w:color w:val="F1FA8C"/>
+          <w:sz w:val="21"/>
+          <w:szCs w:val="21"/>
+        </w:rPr>
+        <w:t>!</w:t>
+      </w:r>
+      <w:r>
+        <w:rPr>
+          <w:rFonts w:ascii="Consolas" w:eastAsia="Times New Roman" w:hAnsi="Consolas" w:cs="Times New Roman"/>
+          <w:color w:val="FF79C6"/>
+          <w:sz w:val="21"/>
+          <w:szCs w:val="21"/>
+        </w:rPr>
+        <w:t>`</w:t>
       </w:r>
       <w:r>
         <w:rPr>
@@ -3010,314 +3236,6 @@
           <w:sz w:val="21"/>
           <w:szCs w:val="21"/>
         </w:rPr>
-        <w:t xml:space="preserve">, </w:t>
-      </w:r>
-      <w:r>
-        <w:rPr>
-          <w:rFonts w:ascii="Consolas" w:eastAsia="Times New Roman" w:hAnsi="Consolas" w:cs="Times New Roman"/>
-          <w:color w:val="FFB86C"/>
-          <w:sz w:val="21"/>
-          <w:szCs w:val="21"/>
-        </w:rPr>
-        <w:t>res</w:t>
-      </w:r>
-      <w:r>
-        <w:rPr>
-          <w:rFonts w:ascii="Consolas" w:eastAsia="Times New Roman" w:hAnsi="Consolas" w:cs="Times New Roman"/>
-          <w:color w:val="F8F8F2"/>
-          <w:sz w:val="21"/>
-          <w:szCs w:val="21"/>
-        </w:rPr>
-        <w:t xml:space="preserve">) </w:t>
-      </w:r>
-      <w:r>
-        <w:rPr>
-          <w:rFonts w:ascii="Consolas" w:eastAsia="Times New Roman" w:hAnsi="Consolas" w:cs="Times New Roman"/>
-          <w:color w:val="FF79C6"/>
-          <w:sz w:val="21"/>
-          <w:szCs w:val="21"/>
-        </w:rPr>
-        <w:t>=&gt;</w:t>
-      </w:r>
-      <w:r>
-        <w:rPr>
-          <w:rFonts w:ascii="Consolas" w:eastAsia="Times New Roman" w:hAnsi="Consolas" w:cs="Times New Roman"/>
-          <w:color w:val="F8F8F2"/>
-          <w:sz w:val="21"/>
-          <w:szCs w:val="21"/>
-        </w:rPr>
-        <w:t xml:space="preserve"> {</w:t>
-      </w:r>
-    </w:p>
-    <w:p>
-      <w:pPr>
-        <w:shd w:val="clear" w:color="auto" w:fill="0E1419"/>
-        <w:spacing w:after="0" w:line="285" w:lineRule="atLeast"/>
-        <w:rPr>
-          <w:rFonts w:ascii="Consolas" w:eastAsia="Times New Roman" w:hAnsi="Consolas" w:cs="Times New Roman"/>
-          <w:color w:val="F8F8F2"/>
-          <w:sz w:val="21"/>
-          <w:szCs w:val="21"/>
-        </w:rPr>
-      </w:pPr>
-      <w:r>
-        <w:rPr>
-          <w:rFonts w:ascii="Consolas" w:eastAsia="Times New Roman" w:hAnsi="Consolas" w:cs="Times New Roman"/>
-          <w:color w:val="F8F8F2"/>
-          <w:sz w:val="21"/>
-          <w:szCs w:val="21"/>
-        </w:rPr>
-        <w:t xml:space="preserve">    </w:t>
-      </w:r>
-      <w:proofErr w:type="spellStart"/>
-      <w:proofErr w:type="gramStart"/>
-      <w:r>
-        <w:rPr>
-          <w:rFonts w:ascii="Consolas" w:eastAsia="Times New Roman" w:hAnsi="Consolas" w:cs="Times New Roman"/>
-          <w:color w:val="F8F8F2"/>
-          <w:sz w:val="21"/>
-          <w:szCs w:val="21"/>
-        </w:rPr>
-        <w:t>res</w:t>
-      </w:r>
-      <w:r>
-        <w:rPr>
-          <w:rFonts w:ascii="Consolas" w:eastAsia="Times New Roman" w:hAnsi="Consolas" w:cs="Times New Roman"/>
-          <w:color w:val="FF79C6"/>
-          <w:sz w:val="21"/>
-          <w:szCs w:val="21"/>
-        </w:rPr>
-        <w:t>.</w:t>
-      </w:r>
-      <w:r>
-        <w:rPr>
-          <w:rFonts w:ascii="Consolas" w:eastAsia="Times New Roman" w:hAnsi="Consolas" w:cs="Times New Roman"/>
-          <w:color w:val="F8F8F2"/>
-          <w:sz w:val="21"/>
-          <w:szCs w:val="21"/>
-        </w:rPr>
-        <w:t>send</w:t>
-      </w:r>
-      <w:proofErr w:type="spellEnd"/>
-      <w:proofErr w:type="gramEnd"/>
-      <w:r>
-        <w:rPr>
-          <w:rFonts w:ascii="Consolas" w:eastAsia="Times New Roman" w:hAnsi="Consolas" w:cs="Times New Roman"/>
-          <w:color w:val="F8F8F2"/>
-          <w:sz w:val="21"/>
-          <w:szCs w:val="21"/>
-        </w:rPr>
-        <w:t>(</w:t>
-      </w:r>
-      <w:r>
-        <w:rPr>
-          <w:rFonts w:ascii="Consolas" w:eastAsia="Times New Roman" w:hAnsi="Consolas" w:cs="Times New Roman"/>
-          <w:color w:val="F1FA8C"/>
-          <w:sz w:val="21"/>
-          <w:szCs w:val="21"/>
-        </w:rPr>
-        <w:t>"Hello from home page"</w:t>
-      </w:r>
-      <w:r>
-        <w:rPr>
-          <w:rFonts w:ascii="Consolas" w:eastAsia="Times New Roman" w:hAnsi="Consolas" w:cs="Times New Roman"/>
-          <w:color w:val="F8F8F2"/>
-          <w:sz w:val="21"/>
-          <w:szCs w:val="21"/>
-        </w:rPr>
-        <w:t>);</w:t>
-      </w:r>
-    </w:p>
-    <w:p>
-      <w:pPr>
-        <w:shd w:val="clear" w:color="auto" w:fill="0E1419"/>
-        <w:spacing w:after="0" w:line="285" w:lineRule="atLeast"/>
-        <w:rPr>
-          <w:rFonts w:ascii="Consolas" w:eastAsia="Times New Roman" w:hAnsi="Consolas" w:cs="Times New Roman"/>
-          <w:color w:val="F8F8F2"/>
-          <w:sz w:val="21"/>
-          <w:szCs w:val="21"/>
-        </w:rPr>
-      </w:pPr>
-      <w:r>
-        <w:rPr>
-          <w:rFonts w:ascii="Consolas" w:eastAsia="Times New Roman" w:hAnsi="Consolas" w:cs="Times New Roman"/>
-          <w:color w:val="F8F8F2"/>
-          <w:sz w:val="21"/>
-          <w:szCs w:val="21"/>
-        </w:rPr>
-        <w:t>});</w:t>
-      </w:r>
-    </w:p>
-    <w:p>
-      <w:pPr>
-        <w:shd w:val="clear" w:color="auto" w:fill="0E1419"/>
-        <w:spacing w:after="0" w:line="285" w:lineRule="atLeast"/>
-        <w:rPr>
-          <w:rFonts w:ascii="Consolas" w:eastAsia="Times New Roman" w:hAnsi="Consolas" w:cs="Times New Roman"/>
-          <w:color w:val="F8F8F2"/>
-          <w:sz w:val="21"/>
-          <w:szCs w:val="21"/>
-        </w:rPr>
-      </w:pPr>
-    </w:p>
-    <w:p>
-      <w:pPr>
-        <w:shd w:val="clear" w:color="auto" w:fill="0E1419"/>
-        <w:spacing w:after="0" w:line="285" w:lineRule="atLeast"/>
-        <w:rPr>
-          <w:rFonts w:ascii="Consolas" w:eastAsia="Times New Roman" w:hAnsi="Consolas" w:cs="Times New Roman"/>
-          <w:color w:val="F8F8F2"/>
-          <w:sz w:val="21"/>
-          <w:szCs w:val="21"/>
-        </w:rPr>
-      </w:pPr>
-      <w:proofErr w:type="spellStart"/>
-      <w:proofErr w:type="gramStart"/>
-      <w:r>
-        <w:rPr>
-          <w:rFonts w:ascii="Consolas" w:eastAsia="Times New Roman" w:hAnsi="Consolas" w:cs="Times New Roman"/>
-          <w:color w:val="F8F8F2"/>
-          <w:sz w:val="21"/>
-          <w:szCs w:val="21"/>
-        </w:rPr>
-        <w:t>app</w:t>
-      </w:r>
-      <w:r>
-        <w:rPr>
-          <w:rFonts w:ascii="Consolas" w:eastAsia="Times New Roman" w:hAnsi="Consolas" w:cs="Times New Roman"/>
-          <w:color w:val="FF79C6"/>
-          <w:sz w:val="21"/>
-          <w:szCs w:val="21"/>
-        </w:rPr>
-        <w:t>.</w:t>
-      </w:r>
-      <w:r>
-        <w:rPr>
-          <w:rFonts w:ascii="Consolas" w:eastAsia="Times New Roman" w:hAnsi="Consolas" w:cs="Times New Roman"/>
-          <w:color w:val="F8F8F2"/>
-          <w:sz w:val="21"/>
-          <w:szCs w:val="21"/>
-        </w:rPr>
-        <w:t>listen</w:t>
-      </w:r>
-      <w:proofErr w:type="spellEnd"/>
-      <w:proofErr w:type="gramEnd"/>
-      <w:r>
-        <w:rPr>
-          <w:rFonts w:ascii="Consolas" w:eastAsia="Times New Roman" w:hAnsi="Consolas" w:cs="Times New Roman"/>
-          <w:color w:val="F8F8F2"/>
-          <w:sz w:val="21"/>
-          <w:szCs w:val="21"/>
-        </w:rPr>
-        <w:t xml:space="preserve">(port, () </w:t>
-      </w:r>
-      <w:r>
-        <w:rPr>
-          <w:rFonts w:ascii="Consolas" w:eastAsia="Times New Roman" w:hAnsi="Consolas" w:cs="Times New Roman"/>
-          <w:color w:val="FF79C6"/>
-          <w:sz w:val="21"/>
-          <w:szCs w:val="21"/>
-        </w:rPr>
-        <w:t>=&gt;</w:t>
-      </w:r>
-      <w:r>
-        <w:rPr>
-          <w:rFonts w:ascii="Consolas" w:eastAsia="Times New Roman" w:hAnsi="Consolas" w:cs="Times New Roman"/>
-          <w:color w:val="F8F8F2"/>
-          <w:sz w:val="21"/>
-          <w:szCs w:val="21"/>
-        </w:rPr>
-        <w:t xml:space="preserve"> console</w:t>
-      </w:r>
-      <w:r>
-        <w:rPr>
-          <w:rFonts w:ascii="Consolas" w:eastAsia="Times New Roman" w:hAnsi="Consolas" w:cs="Times New Roman"/>
-          <w:color w:val="FF79C6"/>
-          <w:sz w:val="21"/>
-          <w:szCs w:val="21"/>
-        </w:rPr>
-        <w:t>.</w:t>
-      </w:r>
-      <w:r>
-        <w:rPr>
-          <w:rFonts w:ascii="Consolas" w:eastAsia="Times New Roman" w:hAnsi="Consolas" w:cs="Times New Roman"/>
-          <w:color w:val="F8F8F2"/>
-          <w:sz w:val="21"/>
-          <w:szCs w:val="21"/>
-        </w:rPr>
-        <w:t>log(</w:t>
-      </w:r>
-      <w:r>
-        <w:rPr>
-          <w:rFonts w:ascii="Consolas" w:eastAsia="Times New Roman" w:hAnsi="Consolas" w:cs="Times New Roman"/>
-          <w:color w:val="FF79C6"/>
-          <w:sz w:val="21"/>
-          <w:szCs w:val="21"/>
-        </w:rPr>
-        <w:t>`</w:t>
-      </w:r>
-      <w:r>
-        <w:rPr>
-          <w:rFonts w:ascii="Consolas" w:eastAsia="Times New Roman" w:hAnsi="Consolas" w:cs="Times New Roman"/>
-          <w:color w:val="F1FA8C"/>
-          <w:sz w:val="21"/>
-          <w:szCs w:val="21"/>
-        </w:rPr>
-        <w:t xml:space="preserve">Example app listening on port </w:t>
-      </w:r>
-      <w:r>
-        <w:rPr>
-          <w:rFonts w:ascii="Consolas" w:eastAsia="Times New Roman" w:hAnsi="Consolas" w:cs="Times New Roman"/>
-          <w:color w:val="FF79C6"/>
-          <w:sz w:val="21"/>
-          <w:szCs w:val="21"/>
-        </w:rPr>
-        <w:t>${</w:t>
-      </w:r>
-      <w:r>
-        <w:rPr>
-          <w:rFonts w:ascii="Consolas" w:eastAsia="Times New Roman" w:hAnsi="Consolas" w:cs="Times New Roman"/>
-          <w:color w:val="F8F8F2"/>
-          <w:sz w:val="21"/>
-          <w:szCs w:val="21"/>
-        </w:rPr>
-        <w:t>port</w:t>
-      </w:r>
-      <w:r>
-        <w:rPr>
-          <w:rFonts w:ascii="Consolas" w:eastAsia="Times New Roman" w:hAnsi="Consolas" w:cs="Times New Roman"/>
-          <w:color w:val="FF79C6"/>
-          <w:sz w:val="21"/>
-          <w:szCs w:val="21"/>
-        </w:rPr>
-        <w:t>}</w:t>
-      </w:r>
-      <w:r>
-        <w:rPr>
-          <w:rFonts w:ascii="Consolas" w:eastAsia="Times New Roman" w:hAnsi="Consolas" w:cs="Times New Roman"/>
-          <w:color w:val="F1FA8C"/>
-          <w:sz w:val="21"/>
-          <w:szCs w:val="21"/>
-        </w:rPr>
-        <w:t>!</w:t>
-      </w:r>
-      <w:r>
-        <w:rPr>
-          <w:rFonts w:ascii="Consolas" w:eastAsia="Times New Roman" w:hAnsi="Consolas" w:cs="Times New Roman"/>
-          <w:color w:val="FF79C6"/>
-          <w:sz w:val="21"/>
-          <w:szCs w:val="21"/>
-        </w:rPr>
-        <w:t>`</w:t>
-      </w:r>
-      <w:r>
-        <w:rPr>
-          <w:rFonts w:ascii="Consolas" w:eastAsia="Times New Roman" w:hAnsi="Consolas" w:cs="Times New Roman"/>
-          <w:color w:val="F8F8F2"/>
-          <w:sz w:val="21"/>
-          <w:szCs w:val="21"/>
-        </w:rPr>
         <w:t>))</w:t>
       </w:r>
     </w:p>
@@ -3510,17 +3428,8 @@
           <w:sz w:val="18"/>
           <w:szCs w:val="18"/>
         </w:rPr>
-        <w:t xml:space="preserve">] watching: </w:t>
-      </w:r>
-      <w:proofErr w:type="gramStart"/>
-      <w:r>
-        <w:rPr>
-          <w:sz w:val="18"/>
-          <w:szCs w:val="18"/>
-        </w:rPr>
-        <w:t>*.*</w:t>
-      </w:r>
-      <w:proofErr w:type="gramEnd"/>
+        <w:t>] watching: *.*</w:t>
+      </w:r>
     </w:p>
     <w:p>
       <w:pPr>
@@ -3630,7 +3539,7 @@
         </w:rPr>
         <w:t xml:space="preserve"> </w:t>
       </w:r>
-      <w:hyperlink r:id="rId9" w:history="1">
+      <w:hyperlink r:id="rId10" w:history="1">
         <w:r>
           <w:rPr>
             <w:rStyle w:val="Hyperlink"/>
@@ -3641,7 +3550,7 @@
       <w:r>
         <w:t xml:space="preserve"> (</w:t>
       </w:r>
-      <w:hyperlink r:id="rId10" w:history="1">
+      <w:hyperlink r:id="rId11" w:history="1">
         <w:r>
           <w:rPr>
             <w:rStyle w:val="Hyperlink"/>
@@ -3656,6 +3565,10 @@
     <w:p>
       <w:pPr>
         <w:pStyle w:val="NoSpacing"/>
+        <w:numPr>
+          <w:ilvl w:val="0"/>
+          <w:numId w:val="1"/>
+        </w:numPr>
         <w:rPr>
           <w:rStyle w:val="Hyperlink"/>
         </w:rPr>
@@ -3663,83 +3576,2166 @@
       <w:r>
         <w:t xml:space="preserve">Download installer </w:t>
       </w:r>
-      <w:hyperlink r:id="rId11" w:anchor="set-up" w:history="1">
+      <w:hyperlink r:id="rId12" w:anchor="set-up" w:history="1">
         <w:r>
           <w:rPr>
             <w:rStyle w:val="Hyperlink"/>
           </w:rPr>
-          <w:t>https://devcenter.heroku.com/articles/</w:t>
+          <w:t>https://devcenter.heroku.com/articles/getting-started-with-nodejs#set-up</w:t>
         </w:r>
-        <w:bookmarkStart w:id="0" w:name="_GoBack"/>
-        <w:bookmarkEnd w:id="0"/>
+      </w:hyperlink>
+    </w:p>
+    <w:p>
+      <w:pPr>
+        <w:pStyle w:val="NoSpacing"/>
+        <w:rPr>
+          <w:rStyle w:val="Hyperlink"/>
+        </w:rPr>
+      </w:pPr>
+    </w:p>
+    <w:p>
+      <w:pPr>
+        <w:pStyle w:val="NoSpacing"/>
+        <w:rPr>
+          <w:rStyle w:val="Hyperlink"/>
+          <w:color w:val="auto"/>
+          <w:u w:val="none"/>
+        </w:rPr>
+      </w:pPr>
+      <w:r>
+        <w:rPr>
+          <w:rStyle w:val="Hyperlink"/>
+          <w:color w:val="auto"/>
+          <w:u w:val="none"/>
+        </w:rPr>
+        <w:t>Right click</w:t>
+      </w:r>
+      <w:r>
+        <w:rPr>
+          <w:rStyle w:val="Hyperlink"/>
+          <w:color w:val="auto"/>
+          <w:u w:val="none"/>
+        </w:rPr>
+        <w:t xml:space="preserve"> </w:t>
+      </w:r>
+      <w:r>
+        <w:rPr>
+          <w:rStyle w:val="Hyperlink"/>
+          <w:color w:val="auto"/>
+          <w:u w:val="none"/>
+        </w:rPr>
+        <w:t xml:space="preserve">and install </w:t>
+      </w:r>
+      <w:r>
+        <w:rPr>
+          <w:rStyle w:val="Hyperlink"/>
+          <w:color w:val="auto"/>
+          <w:u w:val="none"/>
+        </w:rPr>
+        <w:t>installer</w:t>
+      </w:r>
+      <w:r>
+        <w:rPr>
+          <w:rStyle w:val="Hyperlink"/>
+          <w:color w:val="auto"/>
+          <w:u w:val="none"/>
+        </w:rPr>
+        <w:t xml:space="preserve"> with </w:t>
+      </w:r>
+      <w:r>
+        <w:rPr>
+          <w:rStyle w:val="Hyperlink"/>
+          <w:color w:val="auto"/>
+          <w:u w:val="none"/>
+        </w:rPr>
+        <w:t xml:space="preserve">as Run as </w:t>
+      </w:r>
+      <w:proofErr w:type="spellStart"/>
+      <w:r>
+        <w:rPr>
+          <w:rStyle w:val="Hyperlink"/>
+          <w:color w:val="auto"/>
+          <w:u w:val="none"/>
+        </w:rPr>
+        <w:t>admistrator</w:t>
+      </w:r>
+      <w:proofErr w:type="spellEnd"/>
+    </w:p>
+    <w:p>
+      <w:pPr>
+        <w:pStyle w:val="NoSpacing"/>
+        <w:rPr>
+          <w:rStyle w:val="Hyperlink"/>
+          <w:color w:val="auto"/>
+          <w:u w:val="none"/>
+        </w:rPr>
+      </w:pPr>
+    </w:p>
+    <w:p>
+      <w:pPr>
+        <w:pStyle w:val="NoSpacing"/>
+        <w:numPr>
+          <w:ilvl w:val="0"/>
+          <w:numId w:val="1"/>
+        </w:numPr>
+        <w:rPr>
+          <w:rStyle w:val="Hyperlink"/>
+          <w:color w:val="auto"/>
+          <w:u w:val="none"/>
+        </w:rPr>
+      </w:pPr>
+      <w:r>
+        <w:rPr>
+          <w:rStyle w:val="Hyperlink"/>
+          <w:color w:val="auto"/>
+          <w:u w:val="none"/>
+        </w:rPr>
+        <w:t>Open command prompt</w:t>
+      </w:r>
+    </w:p>
+    <w:p>
+      <w:pPr>
+        <w:pStyle w:val="NoSpacing"/>
+        <w:pBdr>
+          <w:top w:val="single" w:sz="4" w:space="1" w:color="auto"/>
+          <w:left w:val="single" w:sz="4" w:space="1" w:color="auto"/>
+          <w:bottom w:val="single" w:sz="4" w:space="1" w:color="auto"/>
+          <w:right w:val="single" w:sz="4" w:space="1" w:color="auto"/>
+        </w:pBdr>
+        <w:rPr>
+          <w:sz w:val="18"/>
+          <w:szCs w:val="18"/>
+        </w:rPr>
+      </w:pPr>
+      <w:r>
+        <w:rPr>
+          <w:sz w:val="18"/>
+          <w:szCs w:val="18"/>
+        </w:rPr>
+        <w:t>E:\frontwebutvecklare\projects\mandatory-backend1-chat&gt;</w:t>
+      </w:r>
+      <w:r>
+        <w:rPr>
+          <w:sz w:val="18"/>
+          <w:szCs w:val="18"/>
+          <w:highlight w:val="yellow"/>
+        </w:rPr>
+        <w:t>heroku login</w:t>
+      </w:r>
+    </w:p>
+    <w:p>
+      <w:pPr>
+        <w:pStyle w:val="NoSpacing"/>
+        <w:pBdr>
+          <w:top w:val="single" w:sz="4" w:space="1" w:color="auto"/>
+          <w:left w:val="single" w:sz="4" w:space="1" w:color="auto"/>
+          <w:bottom w:val="single" w:sz="4" w:space="1" w:color="auto"/>
+          <w:right w:val="single" w:sz="4" w:space="1" w:color="auto"/>
+        </w:pBdr>
+        <w:rPr>
+          <w:sz w:val="18"/>
+          <w:szCs w:val="18"/>
+        </w:rPr>
+      </w:pPr>
+      <w:proofErr w:type="spellStart"/>
+      <w:r>
+        <w:rPr>
+          <w:sz w:val="18"/>
+          <w:szCs w:val="18"/>
+        </w:rPr>
+        <w:t>heroku</w:t>
+      </w:r>
+      <w:proofErr w:type="spellEnd"/>
+      <w:r>
+        <w:rPr>
+          <w:sz w:val="18"/>
+          <w:szCs w:val="18"/>
+        </w:rPr>
+        <w:t>: Press any key to open up the browser to login or q to exit:</w:t>
+      </w:r>
+    </w:p>
+    <w:p>
+      <w:pPr>
+        <w:pStyle w:val="NoSpacing"/>
+        <w:pBdr>
+          <w:top w:val="single" w:sz="4" w:space="1" w:color="auto"/>
+          <w:left w:val="single" w:sz="4" w:space="1" w:color="auto"/>
+          <w:bottom w:val="single" w:sz="4" w:space="1" w:color="auto"/>
+          <w:right w:val="single" w:sz="4" w:space="1" w:color="auto"/>
+        </w:pBdr>
+        <w:rPr>
+          <w:sz w:val="18"/>
+          <w:szCs w:val="18"/>
+        </w:rPr>
+      </w:pPr>
+      <w:r>
+        <w:rPr>
+          <w:sz w:val="18"/>
+          <w:szCs w:val="18"/>
+        </w:rPr>
+        <w:t>Opening browser to https://cli-auth.heroku.com/auth/browser/f4f88299-536a-4c7b-be9a-41bcec7e6ef8</w:t>
+      </w:r>
+    </w:p>
+    <w:p>
+      <w:pPr>
+        <w:pStyle w:val="NoSpacing"/>
+        <w:pBdr>
+          <w:top w:val="single" w:sz="4" w:space="1" w:color="auto"/>
+          <w:left w:val="single" w:sz="4" w:space="1" w:color="auto"/>
+          <w:bottom w:val="single" w:sz="4" w:space="1" w:color="auto"/>
+          <w:right w:val="single" w:sz="4" w:space="1" w:color="auto"/>
+        </w:pBdr>
+        <w:rPr>
+          <w:sz w:val="18"/>
+          <w:szCs w:val="18"/>
+        </w:rPr>
+      </w:pPr>
+      <w:r>
+        <w:rPr>
+          <w:sz w:val="18"/>
+          <w:szCs w:val="18"/>
+        </w:rPr>
+        <w:t>Logging in... done</w:t>
+      </w:r>
+    </w:p>
+    <w:p>
+      <w:pPr>
+        <w:pStyle w:val="NoSpacing"/>
+        <w:pBdr>
+          <w:top w:val="single" w:sz="4" w:space="1" w:color="auto"/>
+          <w:left w:val="single" w:sz="4" w:space="1" w:color="auto"/>
+          <w:bottom w:val="single" w:sz="4" w:space="1" w:color="auto"/>
+          <w:right w:val="single" w:sz="4" w:space="1" w:color="auto"/>
+        </w:pBdr>
+        <w:rPr>
+          <w:sz w:val="18"/>
+          <w:szCs w:val="18"/>
+        </w:rPr>
+      </w:pPr>
+      <w:r>
+        <w:rPr>
+          <w:sz w:val="18"/>
+          <w:szCs w:val="18"/>
+        </w:rPr>
+        <w:t>Logged in as trups11.trupti@gmail.com</w:t>
+      </w:r>
+    </w:p>
+    <w:p>
+      <w:pPr>
+        <w:pStyle w:val="NoSpacing"/>
+        <w:pBdr>
+          <w:top w:val="single" w:sz="4" w:space="1" w:color="auto"/>
+          <w:left w:val="single" w:sz="4" w:space="1" w:color="auto"/>
+          <w:bottom w:val="single" w:sz="4" w:space="1" w:color="auto"/>
+          <w:right w:val="single" w:sz="4" w:space="1" w:color="auto"/>
+        </w:pBdr>
+        <w:rPr>
+          <w:sz w:val="18"/>
+          <w:szCs w:val="18"/>
+        </w:rPr>
+      </w:pPr>
+    </w:p>
+    <w:p>
+      <w:pPr>
+        <w:pStyle w:val="NoSpacing"/>
+        <w:pBdr>
+          <w:top w:val="single" w:sz="4" w:space="1" w:color="auto"/>
+          <w:left w:val="single" w:sz="4" w:space="1" w:color="auto"/>
+          <w:bottom w:val="single" w:sz="4" w:space="1" w:color="auto"/>
+          <w:right w:val="single" w:sz="4" w:space="1" w:color="auto"/>
+        </w:pBdr>
+        <w:rPr>
+          <w:sz w:val="18"/>
+          <w:szCs w:val="18"/>
+        </w:rPr>
+      </w:pPr>
+      <w:r>
+        <w:rPr>
+          <w:sz w:val="18"/>
+          <w:szCs w:val="18"/>
+        </w:rPr>
+        <w:t>E:\frontwebutvecklare\projects\mandatory-backend1-chat&gt;</w:t>
+      </w:r>
+      <w:r>
+        <w:rPr>
+          <w:sz w:val="18"/>
+          <w:szCs w:val="18"/>
+          <w:highlight w:val="yellow"/>
+        </w:rPr>
+        <w:t xml:space="preserve">git </w:t>
+      </w:r>
+      <w:proofErr w:type="spellStart"/>
+      <w:r>
+        <w:rPr>
+          <w:sz w:val="18"/>
+          <w:szCs w:val="18"/>
+          <w:highlight w:val="yellow"/>
+        </w:rPr>
+        <w:t>init</w:t>
+      </w:r>
+      <w:proofErr w:type="spellEnd"/>
+    </w:p>
+    <w:p>
+      <w:pPr>
+        <w:pStyle w:val="NoSpacing"/>
+        <w:pBdr>
+          <w:top w:val="single" w:sz="4" w:space="1" w:color="auto"/>
+          <w:left w:val="single" w:sz="4" w:space="1" w:color="auto"/>
+          <w:bottom w:val="single" w:sz="4" w:space="1" w:color="auto"/>
+          <w:right w:val="single" w:sz="4" w:space="1" w:color="auto"/>
+        </w:pBdr>
+        <w:rPr>
+          <w:sz w:val="18"/>
+          <w:szCs w:val="18"/>
+        </w:rPr>
+      </w:pPr>
+      <w:r>
+        <w:rPr>
+          <w:sz w:val="18"/>
+          <w:szCs w:val="18"/>
+        </w:rPr>
+        <w:t>Reinitialized existing Git repository in E:/frontwebutvecklare/projects/mandatory-backend1-chat/.git/</w:t>
+      </w:r>
+    </w:p>
+    <w:p>
+      <w:pPr>
+        <w:pStyle w:val="NoSpacing"/>
+        <w:pBdr>
+          <w:top w:val="single" w:sz="4" w:space="1" w:color="auto"/>
+          <w:left w:val="single" w:sz="4" w:space="1" w:color="auto"/>
+          <w:bottom w:val="single" w:sz="4" w:space="1" w:color="auto"/>
+          <w:right w:val="single" w:sz="4" w:space="1" w:color="auto"/>
+        </w:pBdr>
+        <w:rPr>
+          <w:sz w:val="18"/>
+          <w:szCs w:val="18"/>
+        </w:rPr>
+      </w:pPr>
+    </w:p>
+    <w:p>
+      <w:pPr>
+        <w:pStyle w:val="NoSpacing"/>
+        <w:pBdr>
+          <w:top w:val="single" w:sz="4" w:space="1" w:color="auto"/>
+          <w:left w:val="single" w:sz="4" w:space="1" w:color="auto"/>
+          <w:bottom w:val="single" w:sz="4" w:space="1" w:color="auto"/>
+          <w:right w:val="single" w:sz="4" w:space="1" w:color="auto"/>
+        </w:pBdr>
+        <w:rPr>
+          <w:sz w:val="18"/>
+          <w:szCs w:val="18"/>
+        </w:rPr>
+      </w:pPr>
+      <w:r>
+        <w:rPr>
+          <w:sz w:val="18"/>
+          <w:szCs w:val="18"/>
+        </w:rPr>
+        <w:t>E:\frontwebutvecklare\projects\mandatory-backend1-chat&gt;</w:t>
+      </w:r>
+      <w:r>
+        <w:rPr>
+          <w:sz w:val="18"/>
+          <w:szCs w:val="18"/>
+          <w:highlight w:val="yellow"/>
+        </w:rPr>
+        <w:t>git add .</w:t>
+      </w:r>
+    </w:p>
+    <w:p>
+      <w:pPr>
+        <w:pStyle w:val="NoSpacing"/>
+        <w:pBdr>
+          <w:top w:val="single" w:sz="4" w:space="1" w:color="auto"/>
+          <w:left w:val="single" w:sz="4" w:space="1" w:color="auto"/>
+          <w:bottom w:val="single" w:sz="4" w:space="1" w:color="auto"/>
+          <w:right w:val="single" w:sz="4" w:space="1" w:color="auto"/>
+        </w:pBdr>
+        <w:rPr>
+          <w:sz w:val="18"/>
+          <w:szCs w:val="18"/>
+        </w:rPr>
+      </w:pPr>
+    </w:p>
+    <w:p>
+      <w:pPr>
+        <w:pStyle w:val="NoSpacing"/>
+        <w:pBdr>
+          <w:top w:val="single" w:sz="4" w:space="1" w:color="auto"/>
+          <w:left w:val="single" w:sz="4" w:space="1" w:color="auto"/>
+          <w:bottom w:val="single" w:sz="4" w:space="1" w:color="auto"/>
+          <w:right w:val="single" w:sz="4" w:space="1" w:color="auto"/>
+        </w:pBdr>
+        <w:rPr>
+          <w:sz w:val="18"/>
+          <w:szCs w:val="18"/>
+        </w:rPr>
+      </w:pPr>
+      <w:r>
+        <w:rPr>
+          <w:sz w:val="18"/>
+          <w:szCs w:val="18"/>
+        </w:rPr>
+        <w:t>E:\frontwebutvecklare\projects\mandatory-backend1-chat&gt;</w:t>
+      </w:r>
+      <w:r>
+        <w:rPr>
+          <w:sz w:val="18"/>
+          <w:szCs w:val="18"/>
+          <w:highlight w:val="yellow"/>
+        </w:rPr>
+        <w:t>git commit -m "added"</w:t>
+      </w:r>
+    </w:p>
+    <w:p>
+      <w:pPr>
+        <w:pStyle w:val="NoSpacing"/>
+        <w:pBdr>
+          <w:top w:val="single" w:sz="4" w:space="1" w:color="auto"/>
+          <w:left w:val="single" w:sz="4" w:space="1" w:color="auto"/>
+          <w:bottom w:val="single" w:sz="4" w:space="1" w:color="auto"/>
+          <w:right w:val="single" w:sz="4" w:space="1" w:color="auto"/>
+        </w:pBdr>
+        <w:rPr>
+          <w:sz w:val="18"/>
+          <w:szCs w:val="18"/>
+        </w:rPr>
+      </w:pPr>
+      <w:r>
+        <w:rPr>
+          <w:sz w:val="18"/>
+          <w:szCs w:val="18"/>
+        </w:rPr>
+        <w:t>[master 6d6079d] added</w:t>
+      </w:r>
+    </w:p>
+    <w:p>
+      <w:pPr>
+        <w:pStyle w:val="NoSpacing"/>
+        <w:pBdr>
+          <w:top w:val="single" w:sz="4" w:space="1" w:color="auto"/>
+          <w:left w:val="single" w:sz="4" w:space="1" w:color="auto"/>
+          <w:bottom w:val="single" w:sz="4" w:space="1" w:color="auto"/>
+          <w:right w:val="single" w:sz="4" w:space="1" w:color="auto"/>
+        </w:pBdr>
+        <w:rPr>
+          <w:sz w:val="18"/>
+          <w:szCs w:val="18"/>
+        </w:rPr>
+      </w:pPr>
+      <w:r>
+        <w:rPr>
+          <w:sz w:val="18"/>
+          <w:szCs w:val="18"/>
+        </w:rPr>
+        <w:t xml:space="preserve"> 2 files changed, 0 insertions(+), 0 deletions(-)</w:t>
+      </w:r>
+    </w:p>
+    <w:p>
+      <w:pPr>
+        <w:pStyle w:val="NoSpacing"/>
+        <w:pBdr>
+          <w:top w:val="single" w:sz="4" w:space="1" w:color="auto"/>
+          <w:left w:val="single" w:sz="4" w:space="1" w:color="auto"/>
+          <w:bottom w:val="single" w:sz="4" w:space="1" w:color="auto"/>
+          <w:right w:val="single" w:sz="4" w:space="1" w:color="auto"/>
+        </w:pBdr>
+        <w:rPr>
+          <w:sz w:val="18"/>
+          <w:szCs w:val="18"/>
+        </w:rPr>
+      </w:pPr>
+      <w:r>
+        <w:rPr>
+          <w:sz w:val="18"/>
+          <w:szCs w:val="18"/>
+        </w:rPr>
+        <w:t xml:space="preserve"> rewrite Project writeup.docx (78%)</w:t>
+      </w:r>
+    </w:p>
+    <w:p>
+      <w:pPr>
+        <w:pStyle w:val="NoSpacing"/>
+        <w:pBdr>
+          <w:top w:val="single" w:sz="4" w:space="1" w:color="auto"/>
+          <w:left w:val="single" w:sz="4" w:space="1" w:color="auto"/>
+          <w:bottom w:val="single" w:sz="4" w:space="1" w:color="auto"/>
+          <w:right w:val="single" w:sz="4" w:space="1" w:color="auto"/>
+        </w:pBdr>
+        <w:rPr>
+          <w:sz w:val="18"/>
+          <w:szCs w:val="18"/>
+        </w:rPr>
+      </w:pPr>
+      <w:r>
+        <w:rPr>
+          <w:sz w:val="18"/>
+          <w:szCs w:val="18"/>
+        </w:rPr>
+        <w:t xml:space="preserve"> create mode 100644 ~$</w:t>
+      </w:r>
+      <w:proofErr w:type="spellStart"/>
+      <w:r>
+        <w:rPr>
+          <w:sz w:val="18"/>
+          <w:szCs w:val="18"/>
+        </w:rPr>
+        <w:t>oject</w:t>
+      </w:r>
+      <w:proofErr w:type="spellEnd"/>
+      <w:r>
+        <w:rPr>
+          <w:sz w:val="18"/>
+          <w:szCs w:val="18"/>
+        </w:rPr>
+        <w:t xml:space="preserve"> writeup.docx</w:t>
+      </w:r>
+    </w:p>
+    <w:p>
+      <w:pPr>
+        <w:pStyle w:val="NoSpacing"/>
+        <w:pBdr>
+          <w:top w:val="single" w:sz="4" w:space="1" w:color="auto"/>
+          <w:left w:val="single" w:sz="4" w:space="1" w:color="auto"/>
+          <w:bottom w:val="single" w:sz="4" w:space="1" w:color="auto"/>
+          <w:right w:val="single" w:sz="4" w:space="1" w:color="auto"/>
+        </w:pBdr>
+        <w:rPr>
+          <w:sz w:val="18"/>
+          <w:szCs w:val="18"/>
+        </w:rPr>
+      </w:pPr>
+    </w:p>
+    <w:p>
+      <w:pPr>
+        <w:pStyle w:val="NoSpacing"/>
+        <w:pBdr>
+          <w:top w:val="single" w:sz="4" w:space="1" w:color="auto"/>
+          <w:left w:val="single" w:sz="4" w:space="1" w:color="auto"/>
+          <w:bottom w:val="single" w:sz="4" w:space="1" w:color="auto"/>
+          <w:right w:val="single" w:sz="4" w:space="1" w:color="auto"/>
+        </w:pBdr>
+        <w:rPr>
+          <w:sz w:val="18"/>
+          <w:szCs w:val="18"/>
+        </w:rPr>
+      </w:pPr>
+      <w:r>
+        <w:rPr>
+          <w:sz w:val="18"/>
+          <w:szCs w:val="18"/>
+        </w:rPr>
+        <w:t>E:\frontwebutvecklare\projects\mandatory-backend1-chat&gt;</w:t>
+      </w:r>
+      <w:r>
+        <w:rPr>
+          <w:sz w:val="18"/>
+          <w:szCs w:val="18"/>
+          <w:highlight w:val="yellow"/>
+        </w:rPr>
+        <w:t>heroku create</w:t>
+      </w:r>
+    </w:p>
+    <w:p>
+      <w:pPr>
+        <w:pStyle w:val="NoSpacing"/>
+        <w:pBdr>
+          <w:top w:val="single" w:sz="4" w:space="1" w:color="auto"/>
+          <w:left w:val="single" w:sz="4" w:space="1" w:color="auto"/>
+          <w:bottom w:val="single" w:sz="4" w:space="1" w:color="auto"/>
+          <w:right w:val="single" w:sz="4" w:space="1" w:color="auto"/>
+        </w:pBdr>
+        <w:rPr>
+          <w:sz w:val="18"/>
+          <w:szCs w:val="18"/>
+        </w:rPr>
+      </w:pPr>
+      <w:r>
+        <w:rPr>
+          <w:sz w:val="18"/>
+          <w:szCs w:val="18"/>
+        </w:rPr>
+        <w:t xml:space="preserve">Creating app... done, </w:t>
+      </w:r>
+      <w:r>
+        <w:rPr>
+          <w:rFonts w:ascii="Segoe UI Symbol" w:hAnsi="Segoe UI Symbol" w:cs="Segoe UI Symbol"/>
+          <w:sz w:val="18"/>
+          <w:szCs w:val="18"/>
+        </w:rPr>
+        <w:t>⬢</w:t>
+      </w:r>
+      <w:r>
+        <w:rPr>
+          <w:sz w:val="18"/>
+          <w:szCs w:val="18"/>
+        </w:rPr>
+        <w:t xml:space="preserve"> immense-inlet-98375</w:t>
+      </w:r>
+    </w:p>
+    <w:p>
+      <w:pPr>
+        <w:pStyle w:val="NoSpacing"/>
+        <w:pBdr>
+          <w:top w:val="single" w:sz="4" w:space="1" w:color="auto"/>
+          <w:left w:val="single" w:sz="4" w:space="1" w:color="auto"/>
+          <w:bottom w:val="single" w:sz="4" w:space="1" w:color="auto"/>
+          <w:right w:val="single" w:sz="4" w:space="1" w:color="auto"/>
+        </w:pBdr>
+        <w:rPr>
+          <w:sz w:val="18"/>
+          <w:szCs w:val="18"/>
+        </w:rPr>
+      </w:pPr>
+      <w:r>
+        <w:rPr>
+          <w:sz w:val="18"/>
+          <w:szCs w:val="18"/>
+        </w:rPr>
+        <w:t>https://immense-inlet-98375.herokuapp.com/ | https://git.heroku.com/immense-inlet-98375.git</w:t>
+      </w:r>
+    </w:p>
+    <w:p>
+      <w:pPr>
+        <w:pStyle w:val="NoSpacing"/>
+        <w:pBdr>
+          <w:top w:val="single" w:sz="4" w:space="1" w:color="auto"/>
+          <w:left w:val="single" w:sz="4" w:space="1" w:color="auto"/>
+          <w:bottom w:val="single" w:sz="4" w:space="1" w:color="auto"/>
+          <w:right w:val="single" w:sz="4" w:space="1" w:color="auto"/>
+        </w:pBdr>
+        <w:rPr>
+          <w:sz w:val="18"/>
+          <w:szCs w:val="18"/>
+        </w:rPr>
+      </w:pPr>
+    </w:p>
+    <w:p>
+      <w:pPr>
+        <w:pStyle w:val="NoSpacing"/>
+        <w:pBdr>
+          <w:top w:val="single" w:sz="4" w:space="1" w:color="auto"/>
+          <w:left w:val="single" w:sz="4" w:space="1" w:color="auto"/>
+          <w:bottom w:val="single" w:sz="4" w:space="1" w:color="auto"/>
+          <w:right w:val="single" w:sz="4" w:space="1" w:color="auto"/>
+        </w:pBdr>
+        <w:rPr>
+          <w:sz w:val="18"/>
+          <w:szCs w:val="18"/>
+        </w:rPr>
+      </w:pPr>
+      <w:r>
+        <w:rPr>
+          <w:sz w:val="18"/>
+          <w:szCs w:val="18"/>
+        </w:rPr>
+        <w:t>E:\frontwebutvecklare\projects\mandatory-backend1-chat&gt;</w:t>
+      </w:r>
+      <w:r>
+        <w:rPr>
+          <w:sz w:val="18"/>
+          <w:szCs w:val="18"/>
+          <w:highlight w:val="yellow"/>
+        </w:rPr>
+        <w:t xml:space="preserve">git push </w:t>
+      </w:r>
+      <w:proofErr w:type="spellStart"/>
+      <w:r>
+        <w:rPr>
+          <w:sz w:val="18"/>
+          <w:szCs w:val="18"/>
+          <w:highlight w:val="yellow"/>
+        </w:rPr>
+        <w:t>heroku</w:t>
+      </w:r>
+      <w:proofErr w:type="spellEnd"/>
+      <w:r>
+        <w:rPr>
+          <w:sz w:val="18"/>
+          <w:szCs w:val="18"/>
+          <w:highlight w:val="yellow"/>
+        </w:rPr>
+        <w:t xml:space="preserve"> master</w:t>
+      </w:r>
+    </w:p>
+    <w:p>
+      <w:pPr>
+        <w:pStyle w:val="NoSpacing"/>
+        <w:pBdr>
+          <w:top w:val="single" w:sz="4" w:space="1" w:color="auto"/>
+          <w:left w:val="single" w:sz="4" w:space="1" w:color="auto"/>
+          <w:bottom w:val="single" w:sz="4" w:space="1" w:color="auto"/>
+          <w:right w:val="single" w:sz="4" w:space="1" w:color="auto"/>
+        </w:pBdr>
+        <w:rPr>
+          <w:sz w:val="18"/>
+          <w:szCs w:val="18"/>
+        </w:rPr>
+      </w:pPr>
+      <w:r>
+        <w:rPr>
+          <w:sz w:val="18"/>
+          <w:szCs w:val="18"/>
+        </w:rPr>
+        <w:t>Enumerating objects: 1137, done.</w:t>
+      </w:r>
+    </w:p>
+    <w:p>
+      <w:pPr>
+        <w:pStyle w:val="NoSpacing"/>
+        <w:pBdr>
+          <w:top w:val="single" w:sz="4" w:space="1" w:color="auto"/>
+          <w:left w:val="single" w:sz="4" w:space="1" w:color="auto"/>
+          <w:bottom w:val="single" w:sz="4" w:space="1" w:color="auto"/>
+          <w:right w:val="single" w:sz="4" w:space="1" w:color="auto"/>
+        </w:pBdr>
+        <w:rPr>
+          <w:sz w:val="18"/>
+          <w:szCs w:val="18"/>
+        </w:rPr>
+      </w:pPr>
+      <w:r>
+        <w:rPr>
+          <w:sz w:val="18"/>
+          <w:szCs w:val="18"/>
+        </w:rPr>
+        <w:t>Counting objects: 100% (1137/1137), done.</w:t>
+      </w:r>
+    </w:p>
+    <w:p>
+      <w:pPr>
+        <w:pStyle w:val="NoSpacing"/>
+        <w:pBdr>
+          <w:top w:val="single" w:sz="4" w:space="1" w:color="auto"/>
+          <w:left w:val="single" w:sz="4" w:space="1" w:color="auto"/>
+          <w:bottom w:val="single" w:sz="4" w:space="1" w:color="auto"/>
+          <w:right w:val="single" w:sz="4" w:space="1" w:color="auto"/>
+        </w:pBdr>
+        <w:rPr>
+          <w:sz w:val="18"/>
+          <w:szCs w:val="18"/>
+        </w:rPr>
+      </w:pPr>
+      <w:r>
+        <w:rPr>
+          <w:sz w:val="18"/>
+          <w:szCs w:val="18"/>
+        </w:rPr>
+        <w:t>Delta compression using up to 4 threads</w:t>
+      </w:r>
+    </w:p>
+    <w:p>
+      <w:pPr>
+        <w:pStyle w:val="NoSpacing"/>
+        <w:pBdr>
+          <w:top w:val="single" w:sz="4" w:space="1" w:color="auto"/>
+          <w:left w:val="single" w:sz="4" w:space="1" w:color="auto"/>
+          <w:bottom w:val="single" w:sz="4" w:space="1" w:color="auto"/>
+          <w:right w:val="single" w:sz="4" w:space="1" w:color="auto"/>
+        </w:pBdr>
+        <w:rPr>
+          <w:sz w:val="18"/>
+          <w:szCs w:val="18"/>
+        </w:rPr>
+      </w:pPr>
+      <w:r>
+        <w:rPr>
+          <w:sz w:val="18"/>
+          <w:szCs w:val="18"/>
+        </w:rPr>
+        <w:t>Compressing objects: 100% (781/781), done.</w:t>
+      </w:r>
+    </w:p>
+    <w:p>
+      <w:pPr>
+        <w:pStyle w:val="NoSpacing"/>
+        <w:pBdr>
+          <w:top w:val="single" w:sz="4" w:space="1" w:color="auto"/>
+          <w:left w:val="single" w:sz="4" w:space="1" w:color="auto"/>
+          <w:bottom w:val="single" w:sz="4" w:space="1" w:color="auto"/>
+          <w:right w:val="single" w:sz="4" w:space="1" w:color="auto"/>
+        </w:pBdr>
+        <w:rPr>
+          <w:sz w:val="18"/>
+          <w:szCs w:val="18"/>
+        </w:rPr>
+      </w:pPr>
+      <w:r>
+        <w:rPr>
+          <w:sz w:val="18"/>
+          <w:szCs w:val="18"/>
+        </w:rPr>
+        <w:t xml:space="preserve">Writing objects: 100% (1137/1137), 1.75 </w:t>
+      </w:r>
+      <w:proofErr w:type="spellStart"/>
+      <w:r>
+        <w:rPr>
+          <w:sz w:val="18"/>
+          <w:szCs w:val="18"/>
+        </w:rPr>
+        <w:t>MiB</w:t>
+      </w:r>
+      <w:proofErr w:type="spellEnd"/>
+      <w:r>
+        <w:rPr>
+          <w:sz w:val="18"/>
+          <w:szCs w:val="18"/>
+        </w:rPr>
+        <w:t xml:space="preserve"> | 1.29 </w:t>
+      </w:r>
+      <w:proofErr w:type="spellStart"/>
+      <w:r>
+        <w:rPr>
+          <w:sz w:val="18"/>
+          <w:szCs w:val="18"/>
+        </w:rPr>
+        <w:t>MiB</w:t>
+      </w:r>
+      <w:proofErr w:type="spellEnd"/>
+      <w:r>
+        <w:rPr>
+          <w:sz w:val="18"/>
+          <w:szCs w:val="18"/>
+        </w:rPr>
+        <w:t>/s, done.</w:t>
+      </w:r>
+    </w:p>
+    <w:p>
+      <w:pPr>
+        <w:pStyle w:val="NoSpacing"/>
+        <w:pBdr>
+          <w:top w:val="single" w:sz="4" w:space="1" w:color="auto"/>
+          <w:left w:val="single" w:sz="4" w:space="1" w:color="auto"/>
+          <w:bottom w:val="single" w:sz="4" w:space="1" w:color="auto"/>
+          <w:right w:val="single" w:sz="4" w:space="1" w:color="auto"/>
+        </w:pBdr>
+        <w:rPr>
+          <w:sz w:val="18"/>
+          <w:szCs w:val="18"/>
+        </w:rPr>
+      </w:pPr>
+      <w:r>
+        <w:rPr>
+          <w:sz w:val="18"/>
+          <w:szCs w:val="18"/>
+        </w:rPr>
+        <w:t>Total 1137 (delta 313), reused 1129 (delta 311)</w:t>
+      </w:r>
+    </w:p>
+    <w:p>
+      <w:pPr>
+        <w:pStyle w:val="NoSpacing"/>
+        <w:pBdr>
+          <w:top w:val="single" w:sz="4" w:space="1" w:color="auto"/>
+          <w:left w:val="single" w:sz="4" w:space="1" w:color="auto"/>
+          <w:bottom w:val="single" w:sz="4" w:space="1" w:color="auto"/>
+          <w:right w:val="single" w:sz="4" w:space="1" w:color="auto"/>
+        </w:pBdr>
+        <w:rPr>
+          <w:sz w:val="18"/>
+          <w:szCs w:val="18"/>
+        </w:rPr>
+      </w:pPr>
+      <w:r>
+        <w:rPr>
+          <w:sz w:val="18"/>
+          <w:szCs w:val="18"/>
+        </w:rPr>
+        <w:t>remote: Compressing source files... done.</w:t>
+      </w:r>
+    </w:p>
+    <w:p>
+      <w:pPr>
+        <w:pStyle w:val="NoSpacing"/>
+        <w:pBdr>
+          <w:top w:val="single" w:sz="4" w:space="1" w:color="auto"/>
+          <w:left w:val="single" w:sz="4" w:space="1" w:color="auto"/>
+          <w:bottom w:val="single" w:sz="4" w:space="1" w:color="auto"/>
+          <w:right w:val="single" w:sz="4" w:space="1" w:color="auto"/>
+        </w:pBdr>
+        <w:rPr>
+          <w:sz w:val="18"/>
+          <w:szCs w:val="18"/>
+        </w:rPr>
+      </w:pPr>
+      <w:r>
+        <w:rPr>
+          <w:sz w:val="18"/>
+          <w:szCs w:val="18"/>
+        </w:rPr>
+        <w:t>remote: Building source:</w:t>
+      </w:r>
+    </w:p>
+    <w:p>
+      <w:pPr>
+        <w:pStyle w:val="NoSpacing"/>
+        <w:pBdr>
+          <w:top w:val="single" w:sz="4" w:space="1" w:color="auto"/>
+          <w:left w:val="single" w:sz="4" w:space="1" w:color="auto"/>
+          <w:bottom w:val="single" w:sz="4" w:space="1" w:color="auto"/>
+          <w:right w:val="single" w:sz="4" w:space="1" w:color="auto"/>
+        </w:pBdr>
+        <w:rPr>
+          <w:sz w:val="18"/>
+          <w:szCs w:val="18"/>
+        </w:rPr>
+      </w:pPr>
+      <w:r>
+        <w:rPr>
+          <w:sz w:val="18"/>
+          <w:szCs w:val="18"/>
+        </w:rPr>
+        <w:t>remote:</w:t>
+      </w:r>
+    </w:p>
+    <w:p>
+      <w:pPr>
+        <w:pStyle w:val="NoSpacing"/>
+        <w:pBdr>
+          <w:top w:val="single" w:sz="4" w:space="1" w:color="auto"/>
+          <w:left w:val="single" w:sz="4" w:space="1" w:color="auto"/>
+          <w:bottom w:val="single" w:sz="4" w:space="1" w:color="auto"/>
+          <w:right w:val="single" w:sz="4" w:space="1" w:color="auto"/>
+        </w:pBdr>
+        <w:rPr>
+          <w:sz w:val="18"/>
+          <w:szCs w:val="18"/>
+        </w:rPr>
+      </w:pPr>
+      <w:r>
+        <w:rPr>
+          <w:sz w:val="18"/>
+          <w:szCs w:val="18"/>
+        </w:rPr>
+        <w:t>remote: -----&gt; Node.js app detected</w:t>
+      </w:r>
+    </w:p>
+    <w:p>
+      <w:pPr>
+        <w:pStyle w:val="NoSpacing"/>
+        <w:pBdr>
+          <w:top w:val="single" w:sz="4" w:space="1" w:color="auto"/>
+          <w:left w:val="single" w:sz="4" w:space="1" w:color="auto"/>
+          <w:bottom w:val="single" w:sz="4" w:space="1" w:color="auto"/>
+          <w:right w:val="single" w:sz="4" w:space="1" w:color="auto"/>
+        </w:pBdr>
+        <w:rPr>
+          <w:sz w:val="18"/>
+          <w:szCs w:val="18"/>
+        </w:rPr>
+      </w:pPr>
+      <w:r>
+        <w:rPr>
+          <w:sz w:val="18"/>
+          <w:szCs w:val="18"/>
+        </w:rPr>
+        <w:t>remote:</w:t>
+      </w:r>
+    </w:p>
+    <w:p>
+      <w:pPr>
+        <w:pStyle w:val="NoSpacing"/>
+        <w:pBdr>
+          <w:top w:val="single" w:sz="4" w:space="1" w:color="auto"/>
+          <w:left w:val="single" w:sz="4" w:space="1" w:color="auto"/>
+          <w:bottom w:val="single" w:sz="4" w:space="1" w:color="auto"/>
+          <w:right w:val="single" w:sz="4" w:space="1" w:color="auto"/>
+        </w:pBdr>
+        <w:rPr>
+          <w:sz w:val="18"/>
+          <w:szCs w:val="18"/>
+        </w:rPr>
+      </w:pPr>
+      <w:r>
+        <w:rPr>
+          <w:sz w:val="18"/>
+          <w:szCs w:val="18"/>
+        </w:rPr>
+        <w:t>remote: -----&gt; Creating runtime environment</w:t>
+      </w:r>
+    </w:p>
+    <w:p>
+      <w:pPr>
+        <w:pStyle w:val="NoSpacing"/>
+        <w:pBdr>
+          <w:top w:val="single" w:sz="4" w:space="1" w:color="auto"/>
+          <w:left w:val="single" w:sz="4" w:space="1" w:color="auto"/>
+          <w:bottom w:val="single" w:sz="4" w:space="1" w:color="auto"/>
+          <w:right w:val="single" w:sz="4" w:space="1" w:color="auto"/>
+        </w:pBdr>
+        <w:rPr>
+          <w:sz w:val="18"/>
+          <w:szCs w:val="18"/>
+        </w:rPr>
+      </w:pPr>
+      <w:r>
+        <w:rPr>
+          <w:sz w:val="18"/>
+          <w:szCs w:val="18"/>
+        </w:rPr>
+        <w:t>remote:</w:t>
+      </w:r>
+    </w:p>
+    <w:p>
+      <w:pPr>
+        <w:pStyle w:val="NoSpacing"/>
+        <w:pBdr>
+          <w:top w:val="single" w:sz="4" w:space="1" w:color="auto"/>
+          <w:left w:val="single" w:sz="4" w:space="1" w:color="auto"/>
+          <w:bottom w:val="single" w:sz="4" w:space="1" w:color="auto"/>
+          <w:right w:val="single" w:sz="4" w:space="1" w:color="auto"/>
+        </w:pBdr>
+        <w:rPr>
+          <w:sz w:val="18"/>
+          <w:szCs w:val="18"/>
+        </w:rPr>
+      </w:pPr>
+      <w:r>
+        <w:rPr>
+          <w:sz w:val="18"/>
+          <w:szCs w:val="18"/>
+        </w:rPr>
+        <w:t>remote:        NPM_CONFIG_LOGLEVEL=error</w:t>
+      </w:r>
+    </w:p>
+    <w:p>
+      <w:pPr>
+        <w:pStyle w:val="NoSpacing"/>
+        <w:pBdr>
+          <w:top w:val="single" w:sz="4" w:space="1" w:color="auto"/>
+          <w:left w:val="single" w:sz="4" w:space="1" w:color="auto"/>
+          <w:bottom w:val="single" w:sz="4" w:space="1" w:color="auto"/>
+          <w:right w:val="single" w:sz="4" w:space="1" w:color="auto"/>
+        </w:pBdr>
+        <w:rPr>
+          <w:sz w:val="18"/>
+          <w:szCs w:val="18"/>
+        </w:rPr>
+      </w:pPr>
+      <w:r>
+        <w:rPr>
+          <w:sz w:val="18"/>
+          <w:szCs w:val="18"/>
+        </w:rPr>
+        <w:t>remote:        NODE_ENV=production</w:t>
+      </w:r>
+    </w:p>
+    <w:p>
+      <w:pPr>
+        <w:pStyle w:val="NoSpacing"/>
+        <w:pBdr>
+          <w:top w:val="single" w:sz="4" w:space="1" w:color="auto"/>
+          <w:left w:val="single" w:sz="4" w:space="1" w:color="auto"/>
+          <w:bottom w:val="single" w:sz="4" w:space="1" w:color="auto"/>
+          <w:right w:val="single" w:sz="4" w:space="1" w:color="auto"/>
+        </w:pBdr>
+        <w:rPr>
+          <w:sz w:val="18"/>
+          <w:szCs w:val="18"/>
+        </w:rPr>
+      </w:pPr>
+      <w:r>
+        <w:rPr>
+          <w:sz w:val="18"/>
+          <w:szCs w:val="18"/>
+        </w:rPr>
+        <w:t>remote:        NODE_MODULES_CACHE=true</w:t>
+      </w:r>
+    </w:p>
+    <w:p>
+      <w:pPr>
+        <w:pStyle w:val="NoSpacing"/>
+        <w:pBdr>
+          <w:top w:val="single" w:sz="4" w:space="1" w:color="auto"/>
+          <w:left w:val="single" w:sz="4" w:space="1" w:color="auto"/>
+          <w:bottom w:val="single" w:sz="4" w:space="1" w:color="auto"/>
+          <w:right w:val="single" w:sz="4" w:space="1" w:color="auto"/>
+        </w:pBdr>
+        <w:rPr>
+          <w:sz w:val="18"/>
+          <w:szCs w:val="18"/>
+        </w:rPr>
+      </w:pPr>
+      <w:r>
+        <w:rPr>
+          <w:sz w:val="18"/>
+          <w:szCs w:val="18"/>
+        </w:rPr>
+        <w:t>remote:        NODE_VERBOSE=false</w:t>
+      </w:r>
+    </w:p>
+    <w:p>
+      <w:pPr>
+        <w:pStyle w:val="NoSpacing"/>
+        <w:pBdr>
+          <w:top w:val="single" w:sz="4" w:space="1" w:color="auto"/>
+          <w:left w:val="single" w:sz="4" w:space="1" w:color="auto"/>
+          <w:bottom w:val="single" w:sz="4" w:space="1" w:color="auto"/>
+          <w:right w:val="single" w:sz="4" w:space="1" w:color="auto"/>
+        </w:pBdr>
+        <w:rPr>
+          <w:sz w:val="18"/>
+          <w:szCs w:val="18"/>
+        </w:rPr>
+      </w:pPr>
+      <w:r>
+        <w:rPr>
+          <w:sz w:val="18"/>
+          <w:szCs w:val="18"/>
+        </w:rPr>
+        <w:t>remote:</w:t>
+      </w:r>
+    </w:p>
+    <w:p>
+      <w:pPr>
+        <w:pStyle w:val="NoSpacing"/>
+        <w:pBdr>
+          <w:top w:val="single" w:sz="4" w:space="1" w:color="auto"/>
+          <w:left w:val="single" w:sz="4" w:space="1" w:color="auto"/>
+          <w:bottom w:val="single" w:sz="4" w:space="1" w:color="auto"/>
+          <w:right w:val="single" w:sz="4" w:space="1" w:color="auto"/>
+        </w:pBdr>
+        <w:rPr>
+          <w:sz w:val="18"/>
+          <w:szCs w:val="18"/>
+        </w:rPr>
+      </w:pPr>
+      <w:r>
+        <w:rPr>
+          <w:sz w:val="18"/>
+          <w:szCs w:val="18"/>
+        </w:rPr>
+        <w:t>remote: -----&gt; Installing binaries</w:t>
+      </w:r>
+    </w:p>
+    <w:p>
+      <w:pPr>
+        <w:pStyle w:val="NoSpacing"/>
+        <w:pBdr>
+          <w:top w:val="single" w:sz="4" w:space="1" w:color="auto"/>
+          <w:left w:val="single" w:sz="4" w:space="1" w:color="auto"/>
+          <w:bottom w:val="single" w:sz="4" w:space="1" w:color="auto"/>
+          <w:right w:val="single" w:sz="4" w:space="1" w:color="auto"/>
+        </w:pBdr>
+        <w:rPr>
+          <w:sz w:val="18"/>
+          <w:szCs w:val="18"/>
+        </w:rPr>
+      </w:pPr>
+      <w:r>
+        <w:rPr>
+          <w:sz w:val="18"/>
+          <w:szCs w:val="18"/>
+        </w:rPr>
+        <w:t xml:space="preserve">remote:        </w:t>
+      </w:r>
+      <w:proofErr w:type="spellStart"/>
+      <w:r>
+        <w:rPr>
+          <w:sz w:val="18"/>
+          <w:szCs w:val="18"/>
+        </w:rPr>
+        <w:t>engines.node</w:t>
+      </w:r>
+      <w:proofErr w:type="spellEnd"/>
+      <w:r>
+        <w:rPr>
+          <w:sz w:val="18"/>
+          <w:szCs w:val="18"/>
+        </w:rPr>
+        <w:t xml:space="preserve"> (</w:t>
+      </w:r>
+      <w:proofErr w:type="spellStart"/>
+      <w:r>
+        <w:rPr>
+          <w:sz w:val="18"/>
+          <w:szCs w:val="18"/>
+        </w:rPr>
+        <w:t>package.json</w:t>
+      </w:r>
+      <w:proofErr w:type="spellEnd"/>
+      <w:r>
+        <w:rPr>
+          <w:sz w:val="18"/>
+          <w:szCs w:val="18"/>
+        </w:rPr>
+        <w:t>):  unspecified</w:t>
+      </w:r>
+    </w:p>
+    <w:p>
+      <w:pPr>
+        <w:pStyle w:val="NoSpacing"/>
+        <w:pBdr>
+          <w:top w:val="single" w:sz="4" w:space="1" w:color="auto"/>
+          <w:left w:val="single" w:sz="4" w:space="1" w:color="auto"/>
+          <w:bottom w:val="single" w:sz="4" w:space="1" w:color="auto"/>
+          <w:right w:val="single" w:sz="4" w:space="1" w:color="auto"/>
+        </w:pBdr>
+        <w:rPr>
+          <w:sz w:val="18"/>
+          <w:szCs w:val="18"/>
+        </w:rPr>
+      </w:pPr>
+      <w:r>
+        <w:rPr>
+          <w:sz w:val="18"/>
+          <w:szCs w:val="18"/>
+        </w:rPr>
+        <w:t xml:space="preserve">remote:        </w:t>
+      </w:r>
+      <w:proofErr w:type="spellStart"/>
+      <w:r>
+        <w:rPr>
+          <w:sz w:val="18"/>
+          <w:szCs w:val="18"/>
+        </w:rPr>
+        <w:t>engines.npm</w:t>
+      </w:r>
+      <w:proofErr w:type="spellEnd"/>
+      <w:r>
+        <w:rPr>
+          <w:sz w:val="18"/>
+          <w:szCs w:val="18"/>
+        </w:rPr>
+        <w:t xml:space="preserve"> (</w:t>
+      </w:r>
+      <w:proofErr w:type="spellStart"/>
+      <w:r>
+        <w:rPr>
+          <w:sz w:val="18"/>
+          <w:szCs w:val="18"/>
+        </w:rPr>
+        <w:t>package.json</w:t>
+      </w:r>
+      <w:proofErr w:type="spellEnd"/>
+      <w:r>
+        <w:rPr>
+          <w:sz w:val="18"/>
+          <w:szCs w:val="18"/>
+        </w:rPr>
+        <w:t>):   unspecified (use default)</w:t>
+      </w:r>
+    </w:p>
+    <w:p>
+      <w:pPr>
+        <w:pStyle w:val="NoSpacing"/>
+        <w:pBdr>
+          <w:top w:val="single" w:sz="4" w:space="1" w:color="auto"/>
+          <w:left w:val="single" w:sz="4" w:space="1" w:color="auto"/>
+          <w:bottom w:val="single" w:sz="4" w:space="1" w:color="auto"/>
+          <w:right w:val="single" w:sz="4" w:space="1" w:color="auto"/>
+        </w:pBdr>
+        <w:rPr>
+          <w:sz w:val="18"/>
+          <w:szCs w:val="18"/>
+        </w:rPr>
+      </w:pPr>
+      <w:r>
+        <w:rPr>
+          <w:sz w:val="18"/>
+          <w:szCs w:val="18"/>
+        </w:rPr>
+        <w:t>remote:</w:t>
+      </w:r>
+    </w:p>
+    <w:p>
+      <w:pPr>
+        <w:pStyle w:val="NoSpacing"/>
+        <w:pBdr>
+          <w:top w:val="single" w:sz="4" w:space="1" w:color="auto"/>
+          <w:left w:val="single" w:sz="4" w:space="1" w:color="auto"/>
+          <w:bottom w:val="single" w:sz="4" w:space="1" w:color="auto"/>
+          <w:right w:val="single" w:sz="4" w:space="1" w:color="auto"/>
+        </w:pBdr>
+        <w:rPr>
+          <w:sz w:val="18"/>
+          <w:szCs w:val="18"/>
+        </w:rPr>
+      </w:pPr>
+      <w:r>
+        <w:rPr>
+          <w:sz w:val="18"/>
+          <w:szCs w:val="18"/>
+        </w:rPr>
+        <w:t>remote:        Resolving node version 10.x...</w:t>
+      </w:r>
+    </w:p>
+    <w:p>
+      <w:pPr>
+        <w:pStyle w:val="NoSpacing"/>
+        <w:pBdr>
+          <w:top w:val="single" w:sz="4" w:space="1" w:color="auto"/>
+          <w:left w:val="single" w:sz="4" w:space="1" w:color="auto"/>
+          <w:bottom w:val="single" w:sz="4" w:space="1" w:color="auto"/>
+          <w:right w:val="single" w:sz="4" w:space="1" w:color="auto"/>
+        </w:pBdr>
+        <w:rPr>
+          <w:sz w:val="18"/>
+          <w:szCs w:val="18"/>
+        </w:rPr>
+      </w:pPr>
+      <w:r>
+        <w:rPr>
+          <w:sz w:val="18"/>
+          <w:szCs w:val="18"/>
+        </w:rPr>
+        <w:t>remote:        Downloading and installing node 10.16.0...</w:t>
+      </w:r>
+    </w:p>
+    <w:p>
+      <w:pPr>
+        <w:pStyle w:val="NoSpacing"/>
+        <w:pBdr>
+          <w:top w:val="single" w:sz="4" w:space="1" w:color="auto"/>
+          <w:left w:val="single" w:sz="4" w:space="1" w:color="auto"/>
+          <w:bottom w:val="single" w:sz="4" w:space="1" w:color="auto"/>
+          <w:right w:val="single" w:sz="4" w:space="1" w:color="auto"/>
+        </w:pBdr>
+        <w:rPr>
+          <w:sz w:val="18"/>
+          <w:szCs w:val="18"/>
+        </w:rPr>
+      </w:pPr>
+      <w:r>
+        <w:rPr>
+          <w:sz w:val="18"/>
+          <w:szCs w:val="18"/>
+        </w:rPr>
+        <w:t xml:space="preserve">remote:        Using default </w:t>
+      </w:r>
+      <w:proofErr w:type="spellStart"/>
+      <w:r>
+        <w:rPr>
+          <w:sz w:val="18"/>
+          <w:szCs w:val="18"/>
+        </w:rPr>
+        <w:t>npm</w:t>
+      </w:r>
+      <w:proofErr w:type="spellEnd"/>
+      <w:r>
+        <w:rPr>
+          <w:sz w:val="18"/>
+          <w:szCs w:val="18"/>
+        </w:rPr>
+        <w:t xml:space="preserve"> version: 6.9.0</w:t>
+      </w:r>
+    </w:p>
+    <w:p>
+      <w:pPr>
+        <w:pStyle w:val="NoSpacing"/>
+        <w:pBdr>
+          <w:top w:val="single" w:sz="4" w:space="1" w:color="auto"/>
+          <w:left w:val="single" w:sz="4" w:space="1" w:color="auto"/>
+          <w:bottom w:val="single" w:sz="4" w:space="1" w:color="auto"/>
+          <w:right w:val="single" w:sz="4" w:space="1" w:color="auto"/>
+        </w:pBdr>
+        <w:rPr>
+          <w:sz w:val="18"/>
+          <w:szCs w:val="18"/>
+        </w:rPr>
+      </w:pPr>
+      <w:r>
+        <w:rPr>
+          <w:sz w:val="18"/>
+          <w:szCs w:val="18"/>
+        </w:rPr>
+        <w:t>remote:</w:t>
+      </w:r>
+    </w:p>
+    <w:p>
+      <w:pPr>
+        <w:pStyle w:val="NoSpacing"/>
+        <w:pBdr>
+          <w:top w:val="single" w:sz="4" w:space="1" w:color="auto"/>
+          <w:left w:val="single" w:sz="4" w:space="1" w:color="auto"/>
+          <w:bottom w:val="single" w:sz="4" w:space="1" w:color="auto"/>
+          <w:right w:val="single" w:sz="4" w:space="1" w:color="auto"/>
+        </w:pBdr>
+        <w:rPr>
+          <w:sz w:val="18"/>
+          <w:szCs w:val="18"/>
+        </w:rPr>
+      </w:pPr>
+      <w:r>
+        <w:rPr>
+          <w:sz w:val="18"/>
+          <w:szCs w:val="18"/>
+        </w:rPr>
+        <w:t>remote: -----&gt; Installing dependencies</w:t>
+      </w:r>
+    </w:p>
+    <w:p>
+      <w:pPr>
+        <w:pStyle w:val="NoSpacing"/>
+        <w:pBdr>
+          <w:top w:val="single" w:sz="4" w:space="1" w:color="auto"/>
+          <w:left w:val="single" w:sz="4" w:space="1" w:color="auto"/>
+          <w:bottom w:val="single" w:sz="4" w:space="1" w:color="auto"/>
+          <w:right w:val="single" w:sz="4" w:space="1" w:color="auto"/>
+        </w:pBdr>
+        <w:rPr>
+          <w:sz w:val="18"/>
+          <w:szCs w:val="18"/>
+        </w:rPr>
+      </w:pPr>
+      <w:r>
+        <w:rPr>
+          <w:sz w:val="18"/>
+          <w:szCs w:val="18"/>
+        </w:rPr>
+        <w:t>remote:        Installing node modules (</w:t>
+      </w:r>
+      <w:proofErr w:type="spellStart"/>
+      <w:r>
+        <w:rPr>
+          <w:sz w:val="18"/>
+          <w:szCs w:val="18"/>
+        </w:rPr>
+        <w:t>package.json</w:t>
+      </w:r>
+      <w:proofErr w:type="spellEnd"/>
+      <w:r>
+        <w:rPr>
+          <w:sz w:val="18"/>
+          <w:szCs w:val="18"/>
+        </w:rPr>
+        <w:t xml:space="preserve"> + package-lock)</w:t>
+      </w:r>
+    </w:p>
+    <w:p>
+      <w:pPr>
+        <w:pStyle w:val="NoSpacing"/>
+        <w:pBdr>
+          <w:top w:val="single" w:sz="4" w:space="1" w:color="auto"/>
+          <w:left w:val="single" w:sz="4" w:space="1" w:color="auto"/>
+          <w:bottom w:val="single" w:sz="4" w:space="1" w:color="auto"/>
+          <w:right w:val="single" w:sz="4" w:space="1" w:color="auto"/>
+        </w:pBdr>
+        <w:rPr>
+          <w:sz w:val="18"/>
+          <w:szCs w:val="18"/>
+        </w:rPr>
+      </w:pPr>
+      <w:r>
+        <w:rPr>
+          <w:sz w:val="18"/>
+          <w:szCs w:val="18"/>
+        </w:rPr>
+        <w:t>remote:        added 88 packages from 60 contributors and audited 204 packages in 2.778s</w:t>
+      </w:r>
+    </w:p>
+    <w:p>
+      <w:pPr>
+        <w:pStyle w:val="NoSpacing"/>
+        <w:pBdr>
+          <w:top w:val="single" w:sz="4" w:space="1" w:color="auto"/>
+          <w:left w:val="single" w:sz="4" w:space="1" w:color="auto"/>
+          <w:bottom w:val="single" w:sz="4" w:space="1" w:color="auto"/>
+          <w:right w:val="single" w:sz="4" w:space="1" w:color="auto"/>
+        </w:pBdr>
+        <w:rPr>
+          <w:sz w:val="18"/>
+          <w:szCs w:val="18"/>
+        </w:rPr>
+      </w:pPr>
+      <w:r>
+        <w:rPr>
+          <w:sz w:val="18"/>
+          <w:szCs w:val="18"/>
+        </w:rPr>
+        <w:t>remote:        found 0 vulnerabilities</w:t>
+      </w:r>
+    </w:p>
+    <w:p>
+      <w:pPr>
+        <w:pStyle w:val="NoSpacing"/>
+        <w:pBdr>
+          <w:top w:val="single" w:sz="4" w:space="1" w:color="auto"/>
+          <w:left w:val="single" w:sz="4" w:space="1" w:color="auto"/>
+          <w:bottom w:val="single" w:sz="4" w:space="1" w:color="auto"/>
+          <w:right w:val="single" w:sz="4" w:space="1" w:color="auto"/>
+        </w:pBdr>
+        <w:rPr>
+          <w:sz w:val="18"/>
+          <w:szCs w:val="18"/>
+        </w:rPr>
+      </w:pPr>
+      <w:r>
+        <w:rPr>
+          <w:sz w:val="18"/>
+          <w:szCs w:val="18"/>
+        </w:rPr>
+        <w:t>remote:</w:t>
+      </w:r>
+    </w:p>
+    <w:p>
+      <w:pPr>
+        <w:pStyle w:val="NoSpacing"/>
+        <w:pBdr>
+          <w:top w:val="single" w:sz="4" w:space="1" w:color="auto"/>
+          <w:left w:val="single" w:sz="4" w:space="1" w:color="auto"/>
+          <w:bottom w:val="single" w:sz="4" w:space="1" w:color="auto"/>
+          <w:right w:val="single" w:sz="4" w:space="1" w:color="auto"/>
+        </w:pBdr>
+        <w:rPr>
+          <w:sz w:val="18"/>
+          <w:szCs w:val="18"/>
+        </w:rPr>
+      </w:pPr>
+      <w:r>
+        <w:rPr>
+          <w:sz w:val="18"/>
+          <w:szCs w:val="18"/>
+        </w:rPr>
+        <w:t>remote:</w:t>
+      </w:r>
+    </w:p>
+    <w:p>
+      <w:pPr>
+        <w:pStyle w:val="NoSpacing"/>
+        <w:pBdr>
+          <w:top w:val="single" w:sz="4" w:space="1" w:color="auto"/>
+          <w:left w:val="single" w:sz="4" w:space="1" w:color="auto"/>
+          <w:bottom w:val="single" w:sz="4" w:space="1" w:color="auto"/>
+          <w:right w:val="single" w:sz="4" w:space="1" w:color="auto"/>
+        </w:pBdr>
+        <w:rPr>
+          <w:sz w:val="18"/>
+          <w:szCs w:val="18"/>
+        </w:rPr>
+      </w:pPr>
+      <w:r>
+        <w:rPr>
+          <w:sz w:val="18"/>
+          <w:szCs w:val="18"/>
+        </w:rPr>
+        <w:t>remote: -----&gt; Build</w:t>
+      </w:r>
+    </w:p>
+    <w:p>
+      <w:pPr>
+        <w:pStyle w:val="NoSpacing"/>
+        <w:pBdr>
+          <w:top w:val="single" w:sz="4" w:space="1" w:color="auto"/>
+          <w:left w:val="single" w:sz="4" w:space="1" w:color="auto"/>
+          <w:bottom w:val="single" w:sz="4" w:space="1" w:color="auto"/>
+          <w:right w:val="single" w:sz="4" w:space="1" w:color="auto"/>
+        </w:pBdr>
+        <w:rPr>
+          <w:sz w:val="18"/>
+          <w:szCs w:val="18"/>
+        </w:rPr>
+      </w:pPr>
+      <w:r>
+        <w:rPr>
+          <w:sz w:val="18"/>
+          <w:szCs w:val="18"/>
+        </w:rPr>
+        <w:t>remote:</w:t>
+      </w:r>
+    </w:p>
+    <w:p>
+      <w:pPr>
+        <w:pStyle w:val="NoSpacing"/>
+        <w:pBdr>
+          <w:top w:val="single" w:sz="4" w:space="1" w:color="auto"/>
+          <w:left w:val="single" w:sz="4" w:space="1" w:color="auto"/>
+          <w:bottom w:val="single" w:sz="4" w:space="1" w:color="auto"/>
+          <w:right w:val="single" w:sz="4" w:space="1" w:color="auto"/>
+        </w:pBdr>
+        <w:rPr>
+          <w:sz w:val="18"/>
+          <w:szCs w:val="18"/>
+        </w:rPr>
+      </w:pPr>
+      <w:r>
+        <w:rPr>
+          <w:sz w:val="18"/>
+          <w:szCs w:val="18"/>
+        </w:rPr>
+        <w:t>remote: -----&gt; Caching build</w:t>
+      </w:r>
+    </w:p>
+    <w:p>
+      <w:pPr>
+        <w:pStyle w:val="NoSpacing"/>
+        <w:pBdr>
+          <w:top w:val="single" w:sz="4" w:space="1" w:color="auto"/>
+          <w:left w:val="single" w:sz="4" w:space="1" w:color="auto"/>
+          <w:bottom w:val="single" w:sz="4" w:space="1" w:color="auto"/>
+          <w:right w:val="single" w:sz="4" w:space="1" w:color="auto"/>
+        </w:pBdr>
+        <w:rPr>
+          <w:sz w:val="18"/>
+          <w:szCs w:val="18"/>
+        </w:rPr>
+      </w:pPr>
+      <w:r>
+        <w:rPr>
+          <w:sz w:val="18"/>
+          <w:szCs w:val="18"/>
+        </w:rPr>
+        <w:lastRenderedPageBreak/>
+        <w:t xml:space="preserve">remote:        - </w:t>
+      </w:r>
+      <w:proofErr w:type="spellStart"/>
+      <w:r>
+        <w:rPr>
+          <w:sz w:val="18"/>
+          <w:szCs w:val="18"/>
+        </w:rPr>
+        <w:t>node_modules</w:t>
+      </w:r>
+      <w:proofErr w:type="spellEnd"/>
+    </w:p>
+    <w:p>
+      <w:pPr>
+        <w:pStyle w:val="NoSpacing"/>
+        <w:pBdr>
+          <w:top w:val="single" w:sz="4" w:space="1" w:color="auto"/>
+          <w:left w:val="single" w:sz="4" w:space="1" w:color="auto"/>
+          <w:bottom w:val="single" w:sz="4" w:space="1" w:color="auto"/>
+          <w:right w:val="single" w:sz="4" w:space="1" w:color="auto"/>
+        </w:pBdr>
+        <w:rPr>
+          <w:sz w:val="18"/>
+          <w:szCs w:val="18"/>
+        </w:rPr>
+      </w:pPr>
+      <w:r>
+        <w:rPr>
+          <w:sz w:val="18"/>
+          <w:szCs w:val="18"/>
+        </w:rPr>
+        <w:t>remote:</w:t>
+      </w:r>
+    </w:p>
+    <w:p>
+      <w:pPr>
+        <w:pStyle w:val="NoSpacing"/>
+        <w:pBdr>
+          <w:top w:val="single" w:sz="4" w:space="1" w:color="auto"/>
+          <w:left w:val="single" w:sz="4" w:space="1" w:color="auto"/>
+          <w:bottom w:val="single" w:sz="4" w:space="1" w:color="auto"/>
+          <w:right w:val="single" w:sz="4" w:space="1" w:color="auto"/>
+        </w:pBdr>
+        <w:rPr>
+          <w:sz w:val="18"/>
+          <w:szCs w:val="18"/>
+        </w:rPr>
+      </w:pPr>
+      <w:r>
+        <w:rPr>
+          <w:sz w:val="18"/>
+          <w:szCs w:val="18"/>
+        </w:rPr>
+        <w:t xml:space="preserve">remote: -----&gt; Pruning </w:t>
+      </w:r>
+      <w:proofErr w:type="spellStart"/>
+      <w:r>
+        <w:rPr>
+          <w:sz w:val="18"/>
+          <w:szCs w:val="18"/>
+        </w:rPr>
+        <w:t>devDependencies</w:t>
+      </w:r>
+      <w:proofErr w:type="spellEnd"/>
+    </w:p>
+    <w:p>
+      <w:pPr>
+        <w:pStyle w:val="NoSpacing"/>
+        <w:pBdr>
+          <w:top w:val="single" w:sz="4" w:space="1" w:color="auto"/>
+          <w:left w:val="single" w:sz="4" w:space="1" w:color="auto"/>
+          <w:bottom w:val="single" w:sz="4" w:space="1" w:color="auto"/>
+          <w:right w:val="single" w:sz="4" w:space="1" w:color="auto"/>
+        </w:pBdr>
+        <w:rPr>
+          <w:sz w:val="18"/>
+          <w:szCs w:val="18"/>
+        </w:rPr>
+      </w:pPr>
+      <w:r>
+        <w:rPr>
+          <w:sz w:val="18"/>
+          <w:szCs w:val="18"/>
+        </w:rPr>
+        <w:t>remote:        audited 204 packages in 1.038s</w:t>
+      </w:r>
+    </w:p>
+    <w:p>
+      <w:pPr>
+        <w:pStyle w:val="NoSpacing"/>
+        <w:pBdr>
+          <w:top w:val="single" w:sz="4" w:space="1" w:color="auto"/>
+          <w:left w:val="single" w:sz="4" w:space="1" w:color="auto"/>
+          <w:bottom w:val="single" w:sz="4" w:space="1" w:color="auto"/>
+          <w:right w:val="single" w:sz="4" w:space="1" w:color="auto"/>
+        </w:pBdr>
+        <w:rPr>
+          <w:sz w:val="18"/>
+          <w:szCs w:val="18"/>
+        </w:rPr>
+      </w:pPr>
+      <w:r>
+        <w:rPr>
+          <w:sz w:val="18"/>
+          <w:szCs w:val="18"/>
+        </w:rPr>
+        <w:t>remote:        found 0 vulnerabilities</w:t>
+      </w:r>
+    </w:p>
+    <w:p>
+      <w:pPr>
+        <w:pStyle w:val="NoSpacing"/>
+        <w:pBdr>
+          <w:top w:val="single" w:sz="4" w:space="1" w:color="auto"/>
+          <w:left w:val="single" w:sz="4" w:space="1" w:color="auto"/>
+          <w:bottom w:val="single" w:sz="4" w:space="1" w:color="auto"/>
+          <w:right w:val="single" w:sz="4" w:space="1" w:color="auto"/>
+        </w:pBdr>
+        <w:rPr>
+          <w:sz w:val="18"/>
+          <w:szCs w:val="18"/>
+        </w:rPr>
+      </w:pPr>
+      <w:r>
+        <w:rPr>
+          <w:sz w:val="18"/>
+          <w:szCs w:val="18"/>
+        </w:rPr>
+        <w:t>remote:</w:t>
+      </w:r>
+    </w:p>
+    <w:p>
+      <w:pPr>
+        <w:pStyle w:val="NoSpacing"/>
+        <w:pBdr>
+          <w:top w:val="single" w:sz="4" w:space="1" w:color="auto"/>
+          <w:left w:val="single" w:sz="4" w:space="1" w:color="auto"/>
+          <w:bottom w:val="single" w:sz="4" w:space="1" w:color="auto"/>
+          <w:right w:val="single" w:sz="4" w:space="1" w:color="auto"/>
+        </w:pBdr>
+        <w:rPr>
+          <w:sz w:val="18"/>
+          <w:szCs w:val="18"/>
+        </w:rPr>
+      </w:pPr>
+      <w:r>
+        <w:rPr>
+          <w:sz w:val="18"/>
+          <w:szCs w:val="18"/>
+        </w:rPr>
+        <w:t>remote:</w:t>
+      </w:r>
+    </w:p>
+    <w:p>
+      <w:pPr>
+        <w:pStyle w:val="NoSpacing"/>
+        <w:pBdr>
+          <w:top w:val="single" w:sz="4" w:space="1" w:color="auto"/>
+          <w:left w:val="single" w:sz="4" w:space="1" w:color="auto"/>
+          <w:bottom w:val="single" w:sz="4" w:space="1" w:color="auto"/>
+          <w:right w:val="single" w:sz="4" w:space="1" w:color="auto"/>
+        </w:pBdr>
+        <w:rPr>
+          <w:sz w:val="18"/>
+          <w:szCs w:val="18"/>
+        </w:rPr>
+      </w:pPr>
+      <w:r>
+        <w:rPr>
+          <w:sz w:val="18"/>
+          <w:szCs w:val="18"/>
+        </w:rPr>
+        <w:t>remote: -----&gt; Build succeeded!</w:t>
+      </w:r>
+    </w:p>
+    <w:p>
+      <w:pPr>
+        <w:pStyle w:val="NoSpacing"/>
+        <w:pBdr>
+          <w:top w:val="single" w:sz="4" w:space="1" w:color="auto"/>
+          <w:left w:val="single" w:sz="4" w:space="1" w:color="auto"/>
+          <w:bottom w:val="single" w:sz="4" w:space="1" w:color="auto"/>
+          <w:right w:val="single" w:sz="4" w:space="1" w:color="auto"/>
+        </w:pBdr>
+        <w:rPr>
+          <w:sz w:val="18"/>
+          <w:szCs w:val="18"/>
+        </w:rPr>
+      </w:pPr>
+      <w:r>
+        <w:rPr>
+          <w:sz w:val="18"/>
+          <w:szCs w:val="18"/>
+        </w:rPr>
+        <w:t>remote: -----&gt; Discovering process types</w:t>
+      </w:r>
+    </w:p>
+    <w:p>
+      <w:pPr>
+        <w:pStyle w:val="NoSpacing"/>
+        <w:pBdr>
+          <w:top w:val="single" w:sz="4" w:space="1" w:color="auto"/>
+          <w:left w:val="single" w:sz="4" w:space="1" w:color="auto"/>
+          <w:bottom w:val="single" w:sz="4" w:space="1" w:color="auto"/>
+          <w:right w:val="single" w:sz="4" w:space="1" w:color="auto"/>
+        </w:pBdr>
+        <w:rPr>
+          <w:sz w:val="18"/>
+          <w:szCs w:val="18"/>
+        </w:rPr>
+      </w:pPr>
+      <w:r>
+        <w:rPr>
+          <w:sz w:val="18"/>
+          <w:szCs w:val="18"/>
+        </w:rPr>
+        <w:t xml:space="preserve">remote:        </w:t>
+      </w:r>
+      <w:proofErr w:type="spellStart"/>
+      <w:r>
+        <w:rPr>
+          <w:sz w:val="18"/>
+          <w:szCs w:val="18"/>
+        </w:rPr>
+        <w:t>Procfile</w:t>
+      </w:r>
+      <w:proofErr w:type="spellEnd"/>
+      <w:r>
+        <w:rPr>
+          <w:sz w:val="18"/>
+          <w:szCs w:val="18"/>
+        </w:rPr>
+        <w:t xml:space="preserve"> declares types     -&gt; (none)</w:t>
+      </w:r>
+    </w:p>
+    <w:p>
+      <w:pPr>
+        <w:pStyle w:val="NoSpacing"/>
+        <w:pBdr>
+          <w:top w:val="single" w:sz="4" w:space="1" w:color="auto"/>
+          <w:left w:val="single" w:sz="4" w:space="1" w:color="auto"/>
+          <w:bottom w:val="single" w:sz="4" w:space="1" w:color="auto"/>
+          <w:right w:val="single" w:sz="4" w:space="1" w:color="auto"/>
+        </w:pBdr>
+        <w:rPr>
+          <w:sz w:val="18"/>
+          <w:szCs w:val="18"/>
+        </w:rPr>
+      </w:pPr>
+      <w:r>
+        <w:rPr>
+          <w:sz w:val="18"/>
+          <w:szCs w:val="18"/>
+        </w:rPr>
+        <w:t xml:space="preserve">remote:        Default types for </w:t>
+      </w:r>
+      <w:proofErr w:type="spellStart"/>
+      <w:r>
+        <w:rPr>
+          <w:sz w:val="18"/>
+          <w:szCs w:val="18"/>
+        </w:rPr>
+        <w:t>buildpack</w:t>
+      </w:r>
+      <w:proofErr w:type="spellEnd"/>
+      <w:r>
+        <w:rPr>
+          <w:sz w:val="18"/>
+          <w:szCs w:val="18"/>
+        </w:rPr>
+        <w:t xml:space="preserve"> -&gt; web</w:t>
+      </w:r>
+    </w:p>
+    <w:p>
+      <w:pPr>
+        <w:pStyle w:val="NoSpacing"/>
+        <w:pBdr>
+          <w:top w:val="single" w:sz="4" w:space="1" w:color="auto"/>
+          <w:left w:val="single" w:sz="4" w:space="1" w:color="auto"/>
+          <w:bottom w:val="single" w:sz="4" w:space="1" w:color="auto"/>
+          <w:right w:val="single" w:sz="4" w:space="1" w:color="auto"/>
+        </w:pBdr>
+        <w:rPr>
+          <w:sz w:val="18"/>
+          <w:szCs w:val="18"/>
+        </w:rPr>
+      </w:pPr>
+      <w:r>
+        <w:rPr>
+          <w:sz w:val="18"/>
+          <w:szCs w:val="18"/>
+        </w:rPr>
+        <w:t>remote:</w:t>
+      </w:r>
+    </w:p>
+    <w:p>
+      <w:pPr>
+        <w:pStyle w:val="NoSpacing"/>
+        <w:pBdr>
+          <w:top w:val="single" w:sz="4" w:space="1" w:color="auto"/>
+          <w:left w:val="single" w:sz="4" w:space="1" w:color="auto"/>
+          <w:bottom w:val="single" w:sz="4" w:space="1" w:color="auto"/>
+          <w:right w:val="single" w:sz="4" w:space="1" w:color="auto"/>
+        </w:pBdr>
+        <w:rPr>
+          <w:sz w:val="18"/>
+          <w:szCs w:val="18"/>
+        </w:rPr>
+      </w:pPr>
+      <w:r>
+        <w:rPr>
+          <w:sz w:val="18"/>
+          <w:szCs w:val="18"/>
+        </w:rPr>
+        <w:t>remote: -----&gt; Compressing...</w:t>
+      </w:r>
+    </w:p>
+    <w:p>
+      <w:pPr>
+        <w:pStyle w:val="NoSpacing"/>
+        <w:pBdr>
+          <w:top w:val="single" w:sz="4" w:space="1" w:color="auto"/>
+          <w:left w:val="single" w:sz="4" w:space="1" w:color="auto"/>
+          <w:bottom w:val="single" w:sz="4" w:space="1" w:color="auto"/>
+          <w:right w:val="single" w:sz="4" w:space="1" w:color="auto"/>
+        </w:pBdr>
+        <w:rPr>
+          <w:sz w:val="18"/>
+          <w:szCs w:val="18"/>
+        </w:rPr>
+      </w:pPr>
+      <w:r>
+        <w:rPr>
+          <w:sz w:val="18"/>
+          <w:szCs w:val="18"/>
+        </w:rPr>
+        <w:t>remote:        Done: 22.2M</w:t>
+      </w:r>
+    </w:p>
+    <w:p>
+      <w:pPr>
+        <w:pStyle w:val="NoSpacing"/>
+        <w:pBdr>
+          <w:top w:val="single" w:sz="4" w:space="1" w:color="auto"/>
+          <w:left w:val="single" w:sz="4" w:space="1" w:color="auto"/>
+          <w:bottom w:val="single" w:sz="4" w:space="1" w:color="auto"/>
+          <w:right w:val="single" w:sz="4" w:space="1" w:color="auto"/>
+        </w:pBdr>
+        <w:rPr>
+          <w:sz w:val="18"/>
+          <w:szCs w:val="18"/>
+        </w:rPr>
+      </w:pPr>
+      <w:r>
+        <w:rPr>
+          <w:sz w:val="18"/>
+          <w:szCs w:val="18"/>
+        </w:rPr>
+        <w:t>remote: -----&gt; Launching...</w:t>
+      </w:r>
+    </w:p>
+    <w:p>
+      <w:pPr>
+        <w:pStyle w:val="NoSpacing"/>
+        <w:pBdr>
+          <w:top w:val="single" w:sz="4" w:space="1" w:color="auto"/>
+          <w:left w:val="single" w:sz="4" w:space="1" w:color="auto"/>
+          <w:bottom w:val="single" w:sz="4" w:space="1" w:color="auto"/>
+          <w:right w:val="single" w:sz="4" w:space="1" w:color="auto"/>
+        </w:pBdr>
+        <w:rPr>
+          <w:sz w:val="18"/>
+          <w:szCs w:val="18"/>
+        </w:rPr>
+      </w:pPr>
+      <w:r>
+        <w:rPr>
+          <w:sz w:val="18"/>
+          <w:szCs w:val="18"/>
+        </w:rPr>
+        <w:t>remote:        Released v3</w:t>
+      </w:r>
+    </w:p>
+    <w:p>
+      <w:pPr>
+        <w:pStyle w:val="NoSpacing"/>
+        <w:pBdr>
+          <w:top w:val="single" w:sz="4" w:space="1" w:color="auto"/>
+          <w:left w:val="single" w:sz="4" w:space="1" w:color="auto"/>
+          <w:bottom w:val="single" w:sz="4" w:space="1" w:color="auto"/>
+          <w:right w:val="single" w:sz="4" w:space="1" w:color="auto"/>
+        </w:pBdr>
+        <w:rPr>
+          <w:sz w:val="18"/>
+          <w:szCs w:val="18"/>
+        </w:rPr>
+      </w:pPr>
+      <w:r>
+        <w:rPr>
+          <w:sz w:val="18"/>
+          <w:szCs w:val="18"/>
+        </w:rPr>
+        <w:t>remote:        https://immense-inlet-98375.herokuapp.com/ deployed to Heroku</w:t>
+      </w:r>
+    </w:p>
+    <w:p>
+      <w:pPr>
+        <w:pStyle w:val="NoSpacing"/>
+        <w:pBdr>
+          <w:top w:val="single" w:sz="4" w:space="1" w:color="auto"/>
+          <w:left w:val="single" w:sz="4" w:space="1" w:color="auto"/>
+          <w:bottom w:val="single" w:sz="4" w:space="1" w:color="auto"/>
+          <w:right w:val="single" w:sz="4" w:space="1" w:color="auto"/>
+        </w:pBdr>
+        <w:rPr>
+          <w:sz w:val="18"/>
+          <w:szCs w:val="18"/>
+        </w:rPr>
+      </w:pPr>
+      <w:r>
+        <w:rPr>
+          <w:sz w:val="18"/>
+          <w:szCs w:val="18"/>
+        </w:rPr>
+        <w:t>remote:</w:t>
+      </w:r>
+    </w:p>
+    <w:p>
+      <w:pPr>
+        <w:pStyle w:val="NoSpacing"/>
+        <w:pBdr>
+          <w:top w:val="single" w:sz="4" w:space="1" w:color="auto"/>
+          <w:left w:val="single" w:sz="4" w:space="1" w:color="auto"/>
+          <w:bottom w:val="single" w:sz="4" w:space="1" w:color="auto"/>
+          <w:right w:val="single" w:sz="4" w:space="1" w:color="auto"/>
+        </w:pBdr>
+        <w:rPr>
+          <w:sz w:val="18"/>
+          <w:szCs w:val="18"/>
+        </w:rPr>
+      </w:pPr>
+      <w:r>
+        <w:rPr>
+          <w:sz w:val="18"/>
+          <w:szCs w:val="18"/>
+        </w:rPr>
+        <w:t>remote: Verifying deploy... done.</w:t>
+      </w:r>
+    </w:p>
+    <w:p>
+      <w:pPr>
+        <w:pStyle w:val="NoSpacing"/>
+        <w:pBdr>
+          <w:top w:val="single" w:sz="4" w:space="1" w:color="auto"/>
+          <w:left w:val="single" w:sz="4" w:space="1" w:color="auto"/>
+          <w:bottom w:val="single" w:sz="4" w:space="1" w:color="auto"/>
+          <w:right w:val="single" w:sz="4" w:space="1" w:color="auto"/>
+        </w:pBdr>
+        <w:rPr>
+          <w:sz w:val="18"/>
+          <w:szCs w:val="18"/>
+        </w:rPr>
+      </w:pPr>
+      <w:r>
+        <w:rPr>
+          <w:sz w:val="18"/>
+          <w:szCs w:val="18"/>
+        </w:rPr>
+        <w:t>To https://git.heroku.com/immense-inlet-98375.git</w:t>
+      </w:r>
+    </w:p>
+    <w:p>
+      <w:pPr>
+        <w:pStyle w:val="NoSpacing"/>
+        <w:pBdr>
+          <w:top w:val="single" w:sz="4" w:space="1" w:color="auto"/>
+          <w:left w:val="single" w:sz="4" w:space="1" w:color="auto"/>
+          <w:bottom w:val="single" w:sz="4" w:space="1" w:color="auto"/>
+          <w:right w:val="single" w:sz="4" w:space="1" w:color="auto"/>
+        </w:pBdr>
+        <w:rPr>
+          <w:sz w:val="18"/>
+          <w:szCs w:val="18"/>
+        </w:rPr>
+      </w:pPr>
+      <w:r>
+        <w:rPr>
+          <w:sz w:val="18"/>
+          <w:szCs w:val="18"/>
+        </w:rPr>
+        <w:t xml:space="preserve"> * [new branch]      master -&gt; master</w:t>
+      </w:r>
+    </w:p>
+    <w:p>
+      <w:pPr>
+        <w:pStyle w:val="NoSpacing"/>
+        <w:pBdr>
+          <w:top w:val="single" w:sz="4" w:space="1" w:color="auto"/>
+          <w:left w:val="single" w:sz="4" w:space="1" w:color="auto"/>
+          <w:bottom w:val="single" w:sz="4" w:space="1" w:color="auto"/>
+          <w:right w:val="single" w:sz="4" w:space="1" w:color="auto"/>
+        </w:pBdr>
+        <w:rPr>
+          <w:sz w:val="18"/>
+          <w:szCs w:val="18"/>
+        </w:rPr>
+      </w:pPr>
+    </w:p>
+    <w:p>
+      <w:pPr>
+        <w:pStyle w:val="NoSpacing"/>
+        <w:pBdr>
+          <w:top w:val="single" w:sz="4" w:space="1" w:color="auto"/>
+          <w:left w:val="single" w:sz="4" w:space="1" w:color="auto"/>
+          <w:bottom w:val="single" w:sz="4" w:space="1" w:color="auto"/>
+          <w:right w:val="single" w:sz="4" w:space="1" w:color="auto"/>
+        </w:pBdr>
+        <w:rPr>
+          <w:sz w:val="18"/>
+          <w:szCs w:val="18"/>
+        </w:rPr>
+      </w:pPr>
+      <w:r>
+        <w:rPr>
+          <w:sz w:val="18"/>
+          <w:szCs w:val="18"/>
+        </w:rPr>
+        <w:t>E:\frontwebutvecklare\projects\mandatory-backend1-chat&gt;</w:t>
+      </w:r>
+      <w:r>
+        <w:rPr>
+          <w:sz w:val="18"/>
+          <w:szCs w:val="18"/>
+          <w:highlight w:val="yellow"/>
+        </w:rPr>
+        <w:t>heroku open</w:t>
+      </w:r>
+    </w:p>
+    <w:p>
+      <w:pPr>
+        <w:pStyle w:val="NoSpacing"/>
+      </w:pPr>
+    </w:p>
+    <w:p>
+      <w:pPr>
+        <w:pStyle w:val="NoSpacing"/>
+      </w:pPr>
+      <w:r>
+        <w:t xml:space="preserve">Heroku open command will open </w:t>
+      </w:r>
+      <w:hyperlink r:id="rId13" w:history="1">
         <w:r>
           <w:rPr>
             <w:rStyle w:val="Hyperlink"/>
           </w:rPr>
-          <w:t>g</w:t>
-        </w:r>
-        <w:r>
-          <w:rPr>
-            <w:rStyle w:val="Hyperlink"/>
-          </w:rPr>
-          <w:t>etting-started-with-nodejs#set-up</w:t>
+          <w:t>https://immense-inlet-98375.herokuapp.com/</w:t>
         </w:r>
       </w:hyperlink>
-    </w:p>
-    <w:p>
-      <w:pPr>
-        <w:pStyle w:val="NoSpacing"/>
-        <w:rPr>
-          <w:rStyle w:val="Hyperlink"/>
-        </w:rPr>
-      </w:pPr>
-    </w:p>
-    <w:p>
-      <w:pPr>
-        <w:pStyle w:val="NoSpacing"/>
-      </w:pPr>
-      <w:r>
-        <w:rPr>
-          <w:rStyle w:val="Hyperlink"/>
-          <w:color w:val="auto"/>
-          <w:u w:val="none"/>
-        </w:rPr>
-        <w:t>Right click</w:t>
-      </w:r>
-      <w:r>
-        <w:rPr>
-          <w:rStyle w:val="Hyperlink"/>
-          <w:color w:val="auto"/>
-          <w:u w:val="none"/>
-        </w:rPr>
-        <w:t xml:space="preserve"> </w:t>
-      </w:r>
-      <w:r>
-        <w:rPr>
-          <w:rStyle w:val="Hyperlink"/>
-          <w:color w:val="auto"/>
-          <w:u w:val="none"/>
-        </w:rPr>
-        <w:t xml:space="preserve">and install it with </w:t>
-      </w:r>
-      <w:r>
-        <w:rPr>
-          <w:rStyle w:val="Hyperlink"/>
-          <w:color w:val="auto"/>
-          <w:u w:val="none"/>
-        </w:rPr>
-        <w:t xml:space="preserve">as Run as </w:t>
-      </w:r>
-      <w:proofErr w:type="spellStart"/>
-      <w:r>
-        <w:rPr>
-          <w:rStyle w:val="Hyperlink"/>
-          <w:color w:val="auto"/>
-          <w:u w:val="none"/>
-        </w:rPr>
-        <w:t>admistrator</w:t>
-      </w:r>
-      <w:proofErr w:type="spellEnd"/>
+      <w:bookmarkStart w:id="0" w:name="_GoBack"/>
+      <w:bookmarkEnd w:id="0"/>
     </w:p>
     <w:p>
       <w:pPr>
@@ -3804,6 +5800,100 @@
     </w:p>
   </w:footnote>
 </w:footnotes>
+</file>
+
+<file path=word/numbering.xml><?xml version="1.0" encoding="utf-8"?>
+<w:numbering xmlns:wpc="http://schemas.microsoft.com/office/word/2010/wordprocessingCanvas" xmlns:cx="http://schemas.microsoft.com/office/drawing/2014/chartex" xmlns:cx1="http://schemas.microsoft.com/office/drawing/2015/9/8/chartex" xmlns:cx2="http://schemas.microsoft.com/office/drawing/2015/10/21/chartex" xmlns:cx3="http://schemas.microsoft.com/office/drawing/2016/5/9/chartex" xmlns:cx4="http://schemas.microsoft.com/office/drawing/2016/5/10/chartex" xmlns:cx5="http://schemas.microsoft.com/office/drawing/2016/5/11/chartex" xmlns:cx6="http://schemas.microsoft.com/office/drawing/2016/5/12/chartex" xmlns:cx7="http://schemas.microsoft.com/office/drawing/2016/5/13/chartex" xmlns:cx8="http://schemas.microsoft.com/office/drawing/2016/5/14/chartex" xmlns:mc="http://schemas.openxmlformats.org/markup-compatibility/2006" xmlns:aink="http://schemas.microsoft.com/office/drawing/2016/ink" xmlns:am3d="http://schemas.microsoft.com/office/drawing/2017/model3d" xmlns:o="urn:schemas-microsoft-com:office:office" xmlns:r="http://schemas.openxmlformats.org/officeDocument/2006/relationships" xmlns:m="http://schemas.openxmlformats.org/officeDocument/2006/math" xmlns:v="urn:schemas-microsoft-com:vml" xmlns:wp14="http://schemas.microsoft.com/office/word/2010/wordprocessingDrawing" xmlns:wp="http://schemas.openxmlformats.org/drawingml/2006/wordprocessingDrawing" xmlns:w10="urn:schemas-microsoft-com:office:word" xmlns:w="http://schemas.openxmlformats.org/wordprocessingml/2006/main" xmlns:w14="http://schemas.microsoft.com/office/word/2010/wordml" xmlns:w15="http://schemas.microsoft.com/office/word/2012/wordml" xmlns:w16cid="http://schemas.microsoft.com/office/word/2016/wordml/cid" xmlns:w16se="http://schemas.microsoft.com/office/word/2015/wordml/symex" xmlns:wpg="http://schemas.microsoft.com/office/word/2010/wordprocessingGroup" xmlns:wpi="http://schemas.microsoft.com/office/word/2010/wordprocessingInk" xmlns:wne="http://schemas.microsoft.com/office/word/2006/wordml" xmlns:wps="http://schemas.microsoft.com/office/word/2010/wordprocessingShape" mc:Ignorable="w14 w15 w16se w16cid wp14">
+  <w:abstractNum w:abstractNumId="0" w15:restartNumberingAfterBreak="0">
+    <w:nsid w:val="617519E8"/>
+    <w:multiLevelType w:val="hybridMultilevel"/>
+    <w:tmpl w:val="FC2EF26A"/>
+    <w:lvl w:ilvl="0" w:tplc="0409000F">
+      <w:start w:val="1"/>
+      <w:numFmt w:val="decimal"/>
+      <w:lvlText w:val="%1."/>
+      <w:lvlJc w:val="left"/>
+      <w:pPr>
+        <w:ind w:left="720" w:hanging="360"/>
+      </w:pPr>
+    </w:lvl>
+    <w:lvl w:ilvl="1" w:tplc="04090019" w:tentative="1">
+      <w:start w:val="1"/>
+      <w:numFmt w:val="lowerLetter"/>
+      <w:lvlText w:val="%2."/>
+      <w:lvlJc w:val="left"/>
+      <w:pPr>
+        <w:ind w:left="1440" w:hanging="360"/>
+      </w:pPr>
+    </w:lvl>
+    <w:lvl w:ilvl="2" w:tplc="0409001B" w:tentative="1">
+      <w:start w:val="1"/>
+      <w:numFmt w:val="lowerRoman"/>
+      <w:lvlText w:val="%3."/>
+      <w:lvlJc w:val="right"/>
+      <w:pPr>
+        <w:ind w:left="2160" w:hanging="180"/>
+      </w:pPr>
+    </w:lvl>
+    <w:lvl w:ilvl="3" w:tplc="0409000F" w:tentative="1">
+      <w:start w:val="1"/>
+      <w:numFmt w:val="decimal"/>
+      <w:lvlText w:val="%4."/>
+      <w:lvlJc w:val="left"/>
+      <w:pPr>
+        <w:ind w:left="2880" w:hanging="360"/>
+      </w:pPr>
+    </w:lvl>
+    <w:lvl w:ilvl="4" w:tplc="04090019" w:tentative="1">
+      <w:start w:val="1"/>
+      <w:numFmt w:val="lowerLetter"/>
+      <w:lvlText w:val="%5."/>
+      <w:lvlJc w:val="left"/>
+      <w:pPr>
+        <w:ind w:left="3600" w:hanging="360"/>
+      </w:pPr>
+    </w:lvl>
+    <w:lvl w:ilvl="5" w:tplc="0409001B" w:tentative="1">
+      <w:start w:val="1"/>
+      <w:numFmt w:val="lowerRoman"/>
+      <w:lvlText w:val="%6."/>
+      <w:lvlJc w:val="right"/>
+      <w:pPr>
+        <w:ind w:left="4320" w:hanging="180"/>
+      </w:pPr>
+    </w:lvl>
+    <w:lvl w:ilvl="6" w:tplc="0409000F" w:tentative="1">
+      <w:start w:val="1"/>
+      <w:numFmt w:val="decimal"/>
+      <w:lvlText w:val="%7."/>
+      <w:lvlJc w:val="left"/>
+      <w:pPr>
+        <w:ind w:left="5040" w:hanging="360"/>
+      </w:pPr>
+    </w:lvl>
+    <w:lvl w:ilvl="7" w:tplc="04090019" w:tentative="1">
+      <w:start w:val="1"/>
+      <w:numFmt w:val="lowerLetter"/>
+      <w:lvlText w:val="%8."/>
+      <w:lvlJc w:val="left"/>
+      <w:pPr>
+        <w:ind w:left="5760" w:hanging="360"/>
+      </w:pPr>
+    </w:lvl>
+    <w:lvl w:ilvl="8" w:tplc="0409001B" w:tentative="1">
+      <w:start w:val="1"/>
+      <w:numFmt w:val="lowerRoman"/>
+      <w:lvlText w:val="%9."/>
+      <w:lvlJc w:val="right"/>
+      <w:pPr>
+        <w:ind w:left="6480" w:hanging="180"/>
+      </w:pPr>
+    </w:lvl>
+  </w:abstractNum>
+  <w:num w:numId="1">
+    <w:abstractNumId w:val="0"/>
+  </w:num>
+</w:numbering>
 </file>
 
 <file path=word/styles.xml><?xml version="1.0" encoding="utf-8"?>

</xml_diff>